<commit_message>
P0336 after SG1 and LEWG review
</commit_message>
<xml_diff>
--- a/P0336-policy-names.docx
+++ b/P0336-policy-names.docx
@@ -19,11 +19,21 @@
       <w:r>
         <w:tab/>
       </w:r>
-      <w:fldSimple w:instr=" DOCPROPERTY  &quot;Document number&quot;  \* MERGEFORMAT ">
-        <w:r>
-          <w:t>P0336r0</w:t>
-        </w:r>
-      </w:fldSimple>
+      <w:r>
+        <w:fldChar w:fldCharType="begin"/>
+      </w:r>
+      <w:r>
+        <w:instrText xml:space="preserve"> DOCPROPERTY  "Document number"  \* MERGEFORMAT </w:instrText>
+      </w:r>
+      <w:r>
+        <w:fldChar w:fldCharType="separate"/>
+      </w:r>
+      <w:r>
+        <w:t>D0336r1</w:t>
+      </w:r>
+      <w:r>
+        <w:fldChar w:fldCharType="end"/>
+      </w:r>
     </w:p>
     <w:p>
       <w:pPr>
@@ -55,7 +65,7 @@
         <w:rPr>
           <w:noProof/>
         </w:rPr>
-        <w:t>2016-05-28</w:t>
+        <w:t>2016-06-20</w:t>
       </w:r>
       <w:r>
         <w:fldChar w:fldCharType="end"/>
@@ -147,6 +157,7 @@
         <w:dataBinding w:prefixMappings="xmlns:ns0='http://purl.org/dc/elements/1.1/' xmlns:ns1='http://schemas.openxmlformats.org/package/2006/metadata/core-properties' " w:xpath="/ns1:coreProperties[1]/ns0:title[1]" w:storeItemID="{6C3C8BC8-F283-45AE-878A-BAB7291924A1}"/>
         <w:text/>
       </w:sdtPr>
+      <w:sdtEndPr/>
       <w:sdtContent>
         <w:p>
           <w:pPr>
@@ -200,8 +211,6 @@
       <w:r>
         <w:fldChar w:fldCharType="separate"/>
       </w:r>
-      <w:bookmarkStart w:id="0" w:name="_GoBack"/>
-      <w:bookmarkEnd w:id="0"/>
       <w:r>
         <w:rPr>
           <w:noProof/>
@@ -238,7 +247,7 @@
         <w:rPr>
           <w:noProof/>
         </w:rPr>
-        <w:instrText xml:space="preserve"> PAGEREF _Toc452207388 \h </w:instrText>
+        <w:instrText xml:space="preserve"> PAGEREF _Toc454205275 \h </w:instrText>
       </w:r>
       <w:r>
         <w:rPr>
@@ -295,7 +304,7 @@
         <w:rPr>
           <w:noProof/>
         </w:rPr>
-        <w:t>Motivation</w:t>
+        <w:t>Changes from R0</w:t>
       </w:r>
       <w:r>
         <w:rPr>
@@ -313,7 +322,7 @@
         <w:rPr>
           <w:noProof/>
         </w:rPr>
-        <w:instrText xml:space="preserve"> PAGEREF _Toc452207389 \h </w:instrText>
+        <w:instrText xml:space="preserve"> PAGEREF _Toc454205276 \h </w:instrText>
       </w:r>
       <w:r>
         <w:rPr>
@@ -370,7 +379,7 @@
         <w:rPr>
           <w:noProof/>
         </w:rPr>
-        <w:t>Proposal Overview</w:t>
+        <w:t>Motivation</w:t>
       </w:r>
       <w:r>
         <w:rPr>
@@ -388,7 +397,7 @@
         <w:rPr>
           <w:noProof/>
         </w:rPr>
-        <w:instrText xml:space="preserve"> PAGEREF _Toc452207390 \h </w:instrText>
+        <w:instrText xml:space="preserve"> PAGEREF _Toc454205277 \h </w:instrText>
       </w:r>
       <w:r>
         <w:rPr>
@@ -445,6 +454,81 @@
         <w:rPr>
           <w:noProof/>
         </w:rPr>
+        <w:t>Proposal Overview</w:t>
+      </w:r>
+      <w:r>
+        <w:rPr>
+          <w:noProof/>
+        </w:rPr>
+        <w:tab/>
+      </w:r>
+      <w:r>
+        <w:rPr>
+          <w:noProof/>
+        </w:rPr>
+        <w:fldChar w:fldCharType="begin"/>
+      </w:r>
+      <w:r>
+        <w:rPr>
+          <w:noProof/>
+        </w:rPr>
+        <w:instrText xml:space="preserve"> PAGEREF _Toc454205278 \h </w:instrText>
+      </w:r>
+      <w:r>
+        <w:rPr>
+          <w:noProof/>
+        </w:rPr>
+      </w:r>
+      <w:r>
+        <w:rPr>
+          <w:noProof/>
+        </w:rPr>
+        <w:fldChar w:fldCharType="separate"/>
+      </w:r>
+      <w:r>
+        <w:rPr>
+          <w:noProof/>
+        </w:rPr>
+        <w:t>3</w:t>
+      </w:r>
+      <w:r>
+        <w:rPr>
+          <w:noProof/>
+        </w:rPr>
+        <w:fldChar w:fldCharType="end"/>
+      </w:r>
+    </w:p>
+    <w:p>
+      <w:pPr>
+        <w:pStyle w:val="TOC1"/>
+        <w:tabs>
+          <w:tab w:val="left" w:pos="480"/>
+          <w:tab w:val="right" w:leader="dot" w:pos="10070"/>
+        </w:tabs>
+        <w:rPr>
+          <w:rFonts w:asciiTheme="minorHAnsi" w:eastAsiaTheme="minorEastAsia" w:hAnsiTheme="minorHAnsi" w:cstheme="minorBidi"/>
+          <w:noProof/>
+          <w:szCs w:val="22"/>
+        </w:rPr>
+      </w:pPr>
+      <w:r>
+        <w:rPr>
+          <w:noProof/>
+        </w:rPr>
+        <w:t>5</w:t>
+      </w:r>
+      <w:r>
+        <w:rPr>
+          <w:rFonts w:asciiTheme="minorHAnsi" w:eastAsiaTheme="minorEastAsia" w:hAnsiTheme="minorHAnsi" w:cstheme="minorBidi"/>
+          <w:noProof/>
+          <w:szCs w:val="22"/>
+        </w:rPr>
+        <w:tab/>
+      </w:r>
+      <w:r>
+        <w:rPr>
+          <w:noProof/>
+        </w:rPr>
         <w:t>Alternatives Considered</w:t>
       </w:r>
       <w:r>
@@ -463,7 +547,7 @@
         <w:rPr>
           <w:noProof/>
         </w:rPr>
-        <w:instrText xml:space="preserve"> PAGEREF _Toc452207391 \h </w:instrText>
+        <w:instrText xml:space="preserve"> PAGEREF _Toc454205279 \h </w:instrText>
       </w:r>
       <w:r>
         <w:rPr>
@@ -506,7 +590,7 @@
         <w:rPr>
           <w:noProof/>
         </w:rPr>
-        <w:t>4.1</w:t>
+        <w:t>5.1</w:t>
       </w:r>
       <w:r>
         <w:rPr>
@@ -538,7 +622,7 @@
         <w:rPr>
           <w:noProof/>
         </w:rPr>
-        <w:instrText xml:space="preserve"> PAGEREF _Toc452207392 \h </w:instrText>
+        <w:instrText xml:space="preserve"> PAGEREF _Toc454205280 \h </w:instrText>
       </w:r>
       <w:r>
         <w:rPr>
@@ -581,7 +665,7 @@
         <w:rPr>
           <w:noProof/>
         </w:rPr>
-        <w:t>4.2</w:t>
+        <w:t>5.2</w:t>
       </w:r>
       <w:r>
         <w:rPr>
@@ -613,7 +697,7 @@
         <w:rPr>
           <w:noProof/>
         </w:rPr>
-        <w:instrText xml:space="preserve"> PAGEREF _Toc452207393 \h </w:instrText>
+        <w:instrText xml:space="preserve"> PAGEREF _Toc454205281 \h </w:instrText>
       </w:r>
       <w:r>
         <w:rPr>
@@ -656,7 +740,7 @@
         <w:rPr>
           <w:noProof/>
         </w:rPr>
-        <w:t>4.3</w:t>
+        <w:t>5.3</w:t>
       </w:r>
       <w:r>
         <w:rPr>
@@ -701,7 +785,7 @@
         <w:rPr>
           <w:noProof/>
         </w:rPr>
-        <w:instrText xml:space="preserve"> PAGEREF _Toc452207394 \h </w:instrText>
+        <w:instrText xml:space="preserve"> PAGEREF _Toc454205282 \h </w:instrText>
       </w:r>
       <w:r>
         <w:rPr>
@@ -744,56 +828,56 @@
         <w:rPr>
           <w:noProof/>
         </w:rPr>
+        <w:t>6</w:t>
+      </w:r>
+      <w:r>
+        <w:rPr>
+          <w:rFonts w:asciiTheme="minorHAnsi" w:eastAsiaTheme="minorEastAsia" w:hAnsiTheme="minorHAnsi" w:cstheme="minorBidi"/>
+          <w:noProof/>
+          <w:szCs w:val="22"/>
+        </w:rPr>
+        <w:tab/>
+      </w:r>
+      <w:r>
+        <w:rPr>
+          <w:noProof/>
+        </w:rPr>
+        <w:t>Formal Wording</w:t>
+      </w:r>
+      <w:r>
+        <w:rPr>
+          <w:noProof/>
+        </w:rPr>
+        <w:tab/>
+      </w:r>
+      <w:r>
+        <w:rPr>
+          <w:noProof/>
+        </w:rPr>
+        <w:fldChar w:fldCharType="begin"/>
+      </w:r>
+      <w:r>
+        <w:rPr>
+          <w:noProof/>
+        </w:rPr>
+        <w:instrText xml:space="preserve"> PAGEREF _Toc454205283 \h </w:instrText>
+      </w:r>
+      <w:r>
+        <w:rPr>
+          <w:noProof/>
+        </w:rPr>
+      </w:r>
+      <w:r>
+        <w:rPr>
+          <w:noProof/>
+        </w:rPr>
+        <w:fldChar w:fldCharType="separate"/>
+      </w:r>
+      <w:r>
+        <w:rPr>
+          <w:noProof/>
+        </w:rPr>
         <w:t>5</w:t>
-      </w:r>
-      <w:r>
-        <w:rPr>
-          <w:rFonts w:asciiTheme="minorHAnsi" w:eastAsiaTheme="minorEastAsia" w:hAnsiTheme="minorHAnsi" w:cstheme="minorBidi"/>
-          <w:noProof/>
-          <w:szCs w:val="22"/>
-        </w:rPr>
-        <w:tab/>
-      </w:r>
-      <w:r>
-        <w:rPr>
-          <w:noProof/>
-        </w:rPr>
-        <w:t>Formal Wording</w:t>
-      </w:r>
-      <w:r>
-        <w:rPr>
-          <w:noProof/>
-        </w:rPr>
-        <w:tab/>
-      </w:r>
-      <w:r>
-        <w:rPr>
-          <w:noProof/>
-        </w:rPr>
-        <w:fldChar w:fldCharType="begin"/>
-      </w:r>
-      <w:r>
-        <w:rPr>
-          <w:noProof/>
-        </w:rPr>
-        <w:instrText xml:space="preserve"> PAGEREF _Toc452207395 \h </w:instrText>
-      </w:r>
-      <w:r>
-        <w:rPr>
-          <w:noProof/>
-        </w:rPr>
-      </w:r>
-      <w:r>
-        <w:rPr>
-          <w:noProof/>
-        </w:rPr>
-        <w:fldChar w:fldCharType="separate"/>
-      </w:r>
-      <w:r>
-        <w:rPr>
-          <w:noProof/>
-        </w:rPr>
-        <w:t>4</w:t>
       </w:r>
       <w:r>
         <w:rPr>
@@ -819,56 +903,56 @@
         <w:rPr>
           <w:noProof/>
         </w:rPr>
+        <w:t>7</w:t>
+      </w:r>
+      <w:r>
+        <w:rPr>
+          <w:rFonts w:asciiTheme="minorHAnsi" w:eastAsiaTheme="minorEastAsia" w:hAnsiTheme="minorHAnsi" w:cstheme="minorBidi"/>
+          <w:noProof/>
+          <w:szCs w:val="22"/>
+        </w:rPr>
+        <w:tab/>
+      </w:r>
+      <w:r>
+        <w:rPr>
+          <w:noProof/>
+        </w:rPr>
+        <w:t>References</w:t>
+      </w:r>
+      <w:r>
+        <w:rPr>
+          <w:noProof/>
+        </w:rPr>
+        <w:tab/>
+      </w:r>
+      <w:r>
+        <w:rPr>
+          <w:noProof/>
+        </w:rPr>
+        <w:fldChar w:fldCharType="begin"/>
+      </w:r>
+      <w:r>
+        <w:rPr>
+          <w:noProof/>
+        </w:rPr>
+        <w:instrText xml:space="preserve"> PAGEREF _Toc454205284 \h </w:instrText>
+      </w:r>
+      <w:r>
+        <w:rPr>
+          <w:noProof/>
+        </w:rPr>
+      </w:r>
+      <w:r>
+        <w:rPr>
+          <w:noProof/>
+        </w:rPr>
+        <w:fldChar w:fldCharType="separate"/>
+      </w:r>
+      <w:r>
+        <w:rPr>
+          <w:noProof/>
+        </w:rPr>
         <w:t>6</w:t>
-      </w:r>
-      <w:r>
-        <w:rPr>
-          <w:rFonts w:asciiTheme="minorHAnsi" w:eastAsiaTheme="minorEastAsia" w:hAnsiTheme="minorHAnsi" w:cstheme="minorBidi"/>
-          <w:noProof/>
-          <w:szCs w:val="22"/>
-        </w:rPr>
-        <w:tab/>
-      </w:r>
-      <w:r>
-        <w:rPr>
-          <w:noProof/>
-        </w:rPr>
-        <w:t>References</w:t>
-      </w:r>
-      <w:r>
-        <w:rPr>
-          <w:noProof/>
-        </w:rPr>
-        <w:tab/>
-      </w:r>
-      <w:r>
-        <w:rPr>
-          <w:noProof/>
-        </w:rPr>
-        <w:fldChar w:fldCharType="begin"/>
-      </w:r>
-      <w:r>
-        <w:rPr>
-          <w:noProof/>
-        </w:rPr>
-        <w:instrText xml:space="preserve"> PAGEREF _Toc452207396 \h </w:instrText>
-      </w:r>
-      <w:r>
-        <w:rPr>
-          <w:noProof/>
-        </w:rPr>
-      </w:r>
-      <w:r>
-        <w:rPr>
-          <w:noProof/>
-        </w:rPr>
-        <w:fldChar w:fldCharType="separate"/>
-      </w:r>
-      <w:r>
-        <w:rPr>
-          <w:noProof/>
-        </w:rPr>
-        <w:t>5</w:t>
       </w:r>
       <w:r>
         <w:rPr>
@@ -894,7 +978,7 @@
         <w:rPr>
           <w:noProof/>
         </w:rPr>
-        <w:t>7</w:t>
+        <w:t>8</w:t>
       </w:r>
       <w:r>
         <w:rPr>
@@ -926,7 +1010,7 @@
         <w:rPr>
           <w:noProof/>
         </w:rPr>
-        <w:instrText xml:space="preserve"> PAGEREF _Toc452207397 \h </w:instrText>
+        <w:instrText xml:space="preserve"> PAGEREF _Toc454205285 \h </w:instrText>
       </w:r>
       <w:r>
         <w:rPr>
@@ -943,7 +1027,7 @@
         <w:rPr>
           <w:noProof/>
         </w:rPr>
-        <w:t>5</w:t>
+        <w:t>6</w:t>
       </w:r>
       <w:r>
         <w:rPr>
@@ -962,11 +1046,11 @@
         </w:rPr>
         <w:fldChar w:fldCharType="end"/>
       </w:r>
-      <w:bookmarkStart w:id="1" w:name="_Toc452207388"/>
+      <w:bookmarkStart w:id="0" w:name="_Toc454205275"/>
       <w:r>
         <w:t>Abstract</w:t>
       </w:r>
-      <w:bookmarkEnd w:id="1"/>
+      <w:bookmarkEnd w:id="0"/>
     </w:p>
     <w:p>
       <w:r>
@@ -1091,7 +1175,128 @@
       <w:pPr>
         <w:pStyle w:val="Heading1"/>
       </w:pPr>
-      <w:bookmarkStart w:id="2" w:name="_Toc452207389"/>
+      <w:bookmarkStart w:id="1" w:name="_Toc454205276"/>
+      <w:r>
+        <w:t>Changes from R0</w:t>
+      </w:r>
+      <w:bookmarkEnd w:id="1"/>
+    </w:p>
+    <w:p>
+      <w:r>
+        <w:t>The following changes were made during SG1 review Monday morning in Oulu</w:t>
+      </w:r>
+    </w:p>
+    <w:p>
+      <w:pPr>
+        <w:pStyle w:val="ListParagraph"/>
+        <w:numPr>
+          <w:ilvl w:val="0"/>
+          <w:numId w:val="47"/>
+        </w:numPr>
+      </w:pPr>
+      <w:r>
+        <w:t xml:space="preserve">Renamed namespace </w:t>
+      </w:r>
+      <w:r>
+        <w:rPr>
+          <w:rStyle w:val="CodeFont"/>
+        </w:rPr>
+        <w:t>std::execution_policy</w:t>
+      </w:r>
+      <w:r>
+        <w:t xml:space="preserve"> to </w:t>
+      </w:r>
+      <w:r>
+        <w:rPr>
+          <w:rStyle w:val="CodeFont"/>
+        </w:rPr>
+        <w:t>std::execution</w:t>
+      </w:r>
+      <w:r>
+        <w:t>.</w:t>
+      </w:r>
+    </w:p>
+    <w:p>
+      <w:pPr>
+        <w:pStyle w:val="ListParagraph"/>
+        <w:numPr>
+          <w:ilvl w:val="0"/>
+          <w:numId w:val="47"/>
+        </w:numPr>
+      </w:pPr>
+      <w:r>
+        <w:t xml:space="preserve">Changed </w:t>
+      </w:r>
+      <w:r>
+        <w:rPr>
+          <w:rStyle w:val="CodeFont"/>
+        </w:rPr>
+        <w:t>serial/ser</w:t>
+      </w:r>
+      <w:r>
+        <w:t xml:space="preserve"> to </w:t>
+      </w:r>
+      <w:r>
+        <w:rPr>
+          <w:rStyle w:val="CodeFont"/>
+        </w:rPr>
+        <w:t>sequenced/seq.</w:t>
+      </w:r>
+    </w:p>
+    <w:p>
+      <w:pPr>
+        <w:pStyle w:val="ListParagraph"/>
+        <w:numPr>
+          <w:ilvl w:val="0"/>
+          <w:numId w:val="47"/>
+        </w:numPr>
+      </w:pPr>
+      <w:r>
+        <w:lastRenderedPageBreak/>
+        <w:t>Removed the word “</w:t>
+      </w:r>
+      <w:r>
+        <w:rPr>
+          <w:rStyle w:val="CodeFont"/>
+        </w:rPr>
+        <w:t>execution</w:t>
+      </w:r>
+      <w:r>
+        <w:t xml:space="preserve">” from execution policy names and move them into namespace </w:t>
+      </w:r>
+      <w:r>
+        <w:rPr>
+          <w:rStyle w:val="CodeFont"/>
+        </w:rPr>
+        <w:t>std::execution</w:t>
+      </w:r>
+      <w:r>
+        <w:t xml:space="preserve">. Thus we now propose </w:t>
+      </w:r>
+      <w:r>
+        <w:rPr>
+          <w:rStyle w:val="CodeFont"/>
+        </w:rPr>
+        <w:t>std::execution::parallel_policy</w:t>
+      </w:r>
+      <w:r>
+        <w:t xml:space="preserve"> instead of </w:t>
+      </w:r>
+      <w:r>
+        <w:rPr>
+          <w:rStyle w:val="CodeFont"/>
+        </w:rPr>
+        <w:t>std::parallel_execution_policy</w:t>
+      </w:r>
+      <w:r>
+        <w:t>.</w:t>
+      </w:r>
+    </w:p>
+    <w:p>
+      <w:pPr>
+        <w:pStyle w:val="Heading1"/>
+      </w:pPr>
+      <w:bookmarkStart w:id="2" w:name="_Toc454205277"/>
       <w:r>
         <w:t>Motivation</w:t>
       </w:r>
@@ -1142,7 +1347,6 @@
               <w:rPr>
                 <w:b/>
               </w:rPr>
-              <w:lastRenderedPageBreak/>
               <w:t>Policy type</w:t>
             </w:r>
             <w:r>
@@ -1713,7 +1917,11 @@
     </w:p>
     <w:p>
       <w:r>
-        <w:t xml:space="preserve">For all of the above reasons, we need to improve the naming of our execution policies. Since the policies form P0076 are already in the pipeline, we should be considering a naming scheme that encompasses all five policies and, ideally, will </w:t>
+        <w:t xml:space="preserve">For all of the above reasons, we need to improve the naming of our execution policies. Since the policies form P0076 are already in the pipeline, we should be considering a naming </w:t>
+      </w:r>
+      <w:r>
+        <w:lastRenderedPageBreak/>
+        <w:t xml:space="preserve">scheme that encompasses all five policies and, ideally, will </w:t>
       </w:r>
       <w:r>
         <w:t xml:space="preserve">continue to make sense </w:t>
@@ -1726,7 +1934,7 @@
       <w:pPr>
         <w:pStyle w:val="Heading1"/>
       </w:pPr>
-      <w:bookmarkStart w:id="4" w:name="_Toc452207390"/>
+      <w:bookmarkStart w:id="4" w:name="_Toc454205278"/>
       <w:r>
         <w:t>Proposal Overview</w:t>
       </w:r>
@@ -1778,7 +1986,7 @@
         <w:rPr>
           <w:rStyle w:val="CodeFont"/>
         </w:rPr>
-        <w:t>::execution_policy</w:t>
+        <w:t>::execution</w:t>
       </w:r>
       <w:r>
         <w:t xml:space="preserve"> namespace</w:t>
@@ -1793,20 +2001,24 @@
         <w:rPr>
           <w:rStyle w:val="CodeFont"/>
         </w:rPr>
-        <w:t>execution_policy</w:t>
-      </w:r>
-      <w:r>
-        <w:t xml:space="preserve"> namespace prevents naming </w:t>
-      </w:r>
-      <w:r>
-        <w:lastRenderedPageBreak/>
-        <w:t xml:space="preserve">conflicts for short names like </w:t>
+        <w:t>execution</w:t>
+      </w:r>
+      <w:r>
+        <w:t xml:space="preserve"> namespace prevents naming conflicts </w:t>
+      </w:r>
+      <w:r>
+        <w:t xml:space="preserve">and ambiguity of meaning </w:t>
+      </w:r>
+      <w:bookmarkStart w:id="5" w:name="_GoBack"/>
+      <w:bookmarkEnd w:id="5"/>
+      <w:r>
+        <w:t xml:space="preserve">for short names like </w:t>
       </w:r>
       <w:r>
         <w:rPr>
           <w:rStyle w:val="CodeFont"/>
         </w:rPr>
-        <w:t>ser</w:t>
+        <w:t>seq</w:t>
       </w:r>
       <w:r>
         <w:t xml:space="preserve"> and </w:t>
@@ -1837,8 +2049,8 @@
         <w:tblLook w:val="04A0" w:firstRow="1" w:lastRow="0" w:firstColumn="1" w:lastColumn="0" w:noHBand="0" w:noVBand="1"/>
       </w:tblPr>
       <w:tblGrid>
-        <w:gridCol w:w="6295"/>
-        <w:gridCol w:w="3775"/>
+        <w:gridCol w:w="6025"/>
+        <w:gridCol w:w="4045"/>
       </w:tblGrid>
       <w:tr>
         <w:trPr>
@@ -1846,7 +2058,7 @@
         </w:trPr>
         <w:tc>
           <w:tcPr>
-            <w:tcW w:w="6295" w:type="dxa"/>
+            <w:tcW w:w="6025" w:type="dxa"/>
           </w:tcPr>
           <w:p>
             <w:pPr>
@@ -1885,6 +2097,13 @@
             </w:r>
             <w:r>
               <w:rPr>
+                <w:rStyle w:val="CodeFont"/>
+                <w:b/>
+              </w:rPr>
+              <w:t>::execution</w:t>
+            </w:r>
+            <w:r>
+              <w:rPr>
                 <w:b/>
               </w:rPr>
               <w:t>)</w:t>
@@ -1893,7 +2112,7 @@
         </w:tc>
         <w:tc>
           <w:tcPr>
-            <w:tcW w:w="3775" w:type="dxa"/>
+            <w:tcW w:w="4045" w:type="dxa"/>
           </w:tcPr>
           <w:p>
             <w:pPr>
@@ -1937,7 +2156,14 @@
                 <w:rStyle w:val="CodeFont"/>
                 <w:b/>
               </w:rPr>
-              <w:t>std::execution_policy)</w:t>
+              <w:t>std::execution</w:t>
+            </w:r>
+            <w:r>
+              <w:rPr>
+                <w:rStyle w:val="CodeFont"/>
+                <w:b/>
+              </w:rPr>
+              <w:t>)</w:t>
             </w:r>
           </w:p>
         </w:tc>
@@ -1948,7 +2174,7 @@
         </w:trPr>
         <w:tc>
           <w:tcPr>
-            <w:tcW w:w="6295" w:type="dxa"/>
+            <w:tcW w:w="6025" w:type="dxa"/>
           </w:tcPr>
           <w:p>
             <w:pPr>
@@ -1960,20 +2186,32 @@
               <w:rPr>
                 <w:rStyle w:val="CodeFont"/>
               </w:rPr>
-              <w:t>serial_execution_policy</w:t>
+              <w:t>sequenced</w:t>
+            </w:r>
+            <w:r>
+              <w:rPr>
+                <w:rStyle w:val="CodeFont"/>
+              </w:rPr>
+              <w:t>_</w:t>
+            </w:r>
+            <w:r>
+              <w:rPr>
+                <w:rStyle w:val="CodeFont"/>
+              </w:rPr>
+              <w:t>policy</w:t>
             </w:r>
           </w:p>
         </w:tc>
         <w:tc>
           <w:tcPr>
-            <w:tcW w:w="3775" w:type="dxa"/>
+            <w:tcW w:w="4045" w:type="dxa"/>
           </w:tcPr>
           <w:p>
             <w:r>
               <w:rPr>
                 <w:rStyle w:val="CodeFont"/>
               </w:rPr>
-              <w:t>ser</w:t>
+              <w:t>seq</w:t>
             </w:r>
           </w:p>
         </w:tc>
@@ -1984,7 +2222,7 @@
         </w:trPr>
         <w:tc>
           <w:tcPr>
-            <w:tcW w:w="6295" w:type="dxa"/>
+            <w:tcW w:w="6025" w:type="dxa"/>
           </w:tcPr>
           <w:p>
             <w:pPr>
@@ -1996,13 +2234,19 @@
               <w:rPr>
                 <w:rStyle w:val="CodeFont"/>
               </w:rPr>
-              <w:t>parallel_execution_policy</w:t>
+              <w:t>parallel_</w:t>
+            </w:r>
+            <w:r>
+              <w:rPr>
+                <w:rStyle w:val="CodeFont"/>
+              </w:rPr>
+              <w:t>policy</w:t>
             </w:r>
           </w:p>
         </w:tc>
         <w:tc>
           <w:tcPr>
-            <w:tcW w:w="3775" w:type="dxa"/>
+            <w:tcW w:w="4045" w:type="dxa"/>
           </w:tcPr>
           <w:p>
             <w:pPr>
@@ -2025,14 +2269,26 @@
         </w:trPr>
         <w:tc>
           <w:tcPr>
-            <w:tcW w:w="6295" w:type="dxa"/>
+            <w:tcW w:w="6025" w:type="dxa"/>
           </w:tcPr>
           <w:p>
             <w:r>
               <w:rPr>
                 <w:rStyle w:val="CodeFont"/>
               </w:rPr>
-              <w:t xml:space="preserve">vector_execution_policy </w:t>
+              <w:t>vector_</w:t>
+            </w:r>
+            <w:r>
+              <w:rPr>
+                <w:rStyle w:val="CodeFont"/>
+              </w:rPr>
+              <w:t>policy</w:t>
+            </w:r>
+            <w:r>
+              <w:rPr>
+                <w:rStyle w:val="CodeFont"/>
+              </w:rPr>
+              <w:t xml:space="preserve"> </w:t>
             </w:r>
             <w:r>
               <w:t>(P0076 only)</w:t>
@@ -2041,7 +2297,7 @@
         </w:tc>
         <w:tc>
           <w:tcPr>
-            <w:tcW w:w="3775" w:type="dxa"/>
+            <w:tcW w:w="4045" w:type="dxa"/>
           </w:tcPr>
           <w:p>
             <w:pPr>
@@ -2073,7 +2329,7 @@
         </w:trPr>
         <w:tc>
           <w:tcPr>
-            <w:tcW w:w="6295" w:type="dxa"/>
+            <w:tcW w:w="6025" w:type="dxa"/>
           </w:tcPr>
           <w:p>
             <w:pPr>
@@ -2085,7 +2341,13 @@
               <w:rPr>
                 <w:rStyle w:val="CodeFont"/>
               </w:rPr>
-              <w:t>unsequenced_execution_policy</w:t>
+              <w:t>unsequenced_</w:t>
+            </w:r>
+            <w:r>
+              <w:rPr>
+                <w:rStyle w:val="CodeFont"/>
+              </w:rPr>
+              <w:t>policy</w:t>
             </w:r>
             <w:r>
               <w:t xml:space="preserve"> (P0076</w:t>
@@ -2100,7 +2362,7 @@
         </w:tc>
         <w:tc>
           <w:tcPr>
-            <w:tcW w:w="3775" w:type="dxa"/>
+            <w:tcW w:w="4045" w:type="dxa"/>
           </w:tcPr>
           <w:p>
             <w:pPr>
@@ -2132,7 +2394,7 @@
         </w:trPr>
         <w:tc>
           <w:tcPr>
-            <w:tcW w:w="6295" w:type="dxa"/>
+            <w:tcW w:w="6025" w:type="dxa"/>
           </w:tcPr>
           <w:p>
             <w:pPr>
@@ -2144,13 +2406,19 @@
               <w:rPr>
                 <w:rStyle w:val="CodeFont"/>
               </w:rPr>
-              <w:t>parallel_unsequenced_execution_policy</w:t>
+              <w:t>parallel_unsequenced_</w:t>
+            </w:r>
+            <w:r>
+              <w:rPr>
+                <w:rStyle w:val="CodeFont"/>
+              </w:rPr>
+              <w:t>policy</w:t>
             </w:r>
           </w:p>
         </w:tc>
         <w:tc>
           <w:tcPr>
-            <w:tcW w:w="3775" w:type="dxa"/>
+            <w:tcW w:w="4045" w:type="dxa"/>
           </w:tcPr>
           <w:p>
             <w:pPr>
@@ -2169,81 +2437,26 @@
       </w:tr>
     </w:tbl>
     <w:p>
-      <w:r>
-        <w:t xml:space="preserve">Note that only the first and last rows have been changed from the current C++17 </w:t>
-      </w:r>
-      <w:r>
-        <w:t xml:space="preserve">WD, except for the addition of the </w:t>
-      </w:r>
-      <w:r>
-        <w:rPr>
-          <w:rStyle w:val="CodeFont"/>
-        </w:rPr>
-        <w:t>execution_policy</w:t>
-      </w:r>
-      <w:r>
-        <w:t xml:space="preserve"> namespace (for the column on the right).</w:t>
-      </w:r>
-    </w:p>
-    <w:p>
-      <w:pPr>
-        <w:pStyle w:val="Guidance"/>
-      </w:pPr>
-      <w:r>
-        <w:t xml:space="preserve">Should the </w:t>
-      </w:r>
-      <w:r>
-        <w:t xml:space="preserve">names in the left column </w:t>
-      </w:r>
-      <w:r>
-        <w:t xml:space="preserve">be inside namespace </w:t>
-      </w:r>
-      <w:r>
-        <w:rPr>
-          <w:rStyle w:val="CodeFont"/>
-        </w:rPr>
-        <w:t>execution_policy</w:t>
-      </w:r>
-      <w:r>
-        <w:t xml:space="preserve"> </w:t>
-      </w:r>
-      <w:r>
-        <w:t>as well</w:t>
-      </w:r>
-      <w:r>
-        <w:t xml:space="preserve">? On the one hand, it makes sense for them to be inside the namespace. On the other hand, their names already end with </w:t>
-      </w:r>
-      <w:r>
-        <w:rPr>
-          <w:rStyle w:val="CodeFont"/>
-        </w:rPr>
-        <w:t>execution_policy</w:t>
-      </w:r>
-      <w:r>
-        <w:t>.</w:t>
-      </w:r>
-    </w:p>
-    <w:p>
       <w:pPr>
         <w:pStyle w:val="Heading1"/>
       </w:pPr>
-      <w:bookmarkStart w:id="5" w:name="_Toc452207391"/>
+      <w:bookmarkStart w:id="6" w:name="_Toc454205279"/>
       <w:r>
         <w:t>Alternatives Considered</w:t>
-      </w:r>
-      <w:bookmarkEnd w:id="5"/>
-    </w:p>
-    <w:p>
-      <w:pPr>
-        <w:pStyle w:val="Heading2"/>
-      </w:pPr>
-      <w:bookmarkStart w:id="6" w:name="_Toc452207392"/>
-      <w:r>
-        <w:t>Paint the bike shed a different color</w:t>
       </w:r>
       <w:bookmarkEnd w:id="6"/>
     </w:p>
     <w:p>
+      <w:pPr>
+        <w:pStyle w:val="Heading2"/>
+      </w:pPr>
+      <w:bookmarkStart w:id="7" w:name="_Toc454205280"/>
+      <w:r>
+        <w:t>Paint the bike shed a different color</w:t>
+      </w:r>
+      <w:bookmarkEnd w:id="7"/>
+    </w:p>
+    <w:p>
       <w:r>
         <w:t xml:space="preserve">There is nothing particularly special about the terms I chose for this proposal.  I chose a minimalist approach and addressed the issues by changing </w:t>
       </w:r>
@@ -2260,7 +2473,19 @@
         <w:rPr>
           <w:rStyle w:val="CodeFont"/>
         </w:rPr>
-        <w:t>serial/ser</w:t>
+        <w:t>sequenced</w:t>
+      </w:r>
+      <w:r>
+        <w:rPr>
+          <w:rStyle w:val="CodeFont"/>
+        </w:rPr>
+        <w:t>/</w:t>
+      </w:r>
+      <w:r>
+        <w:rPr>
+          <w:rStyle w:val="CodeFont"/>
+        </w:rPr>
+        <w:t>seq</w:t>
       </w:r>
       <w:r>
         <w:t>. Here is a (far from exhaustive) list of other possible terms</w:t>
@@ -2285,15 +2510,12 @@
           <w:ilvl w:val="1"/>
           <w:numId w:val="36"/>
         </w:numPr>
+      </w:pPr>
+      <w:r>
         <w:rPr>
           <w:rStyle w:val="CodeFont"/>
         </w:rPr>
-      </w:pPr>
-      <w:r>
-        <w:rPr>
-          <w:rStyle w:val="CodeFont"/>
-        </w:rPr>
-        <w:t>ordered/ord</w:t>
+        <w:t>serial/ser</w:t>
       </w:r>
     </w:p>
     <w:p>
@@ -2303,6 +2525,24 @@
           <w:ilvl w:val="1"/>
           <w:numId w:val="36"/>
         </w:numPr>
+        <w:rPr>
+          <w:rStyle w:val="CodeFont"/>
+        </w:rPr>
+      </w:pPr>
+      <w:r>
+        <w:rPr>
+          <w:rStyle w:val="CodeFont"/>
+        </w:rPr>
+        <w:t>ordered/ord</w:t>
+      </w:r>
+    </w:p>
+    <w:p>
+      <w:pPr>
+        <w:pStyle w:val="ListParagraph"/>
+        <w:numPr>
+          <w:ilvl w:val="1"/>
+          <w:numId w:val="36"/>
+        </w:numPr>
       </w:pPr>
       <w:r>
         <w:rPr>
@@ -2450,6 +2690,7 @@
         <w:rPr>
           <w:rStyle w:val="CodeFont"/>
         </w:rPr>
+        <w:lastRenderedPageBreak/>
         <w:t>parallel_policy</w:t>
       </w:r>
     </w:p>
@@ -2471,15 +2712,14 @@
       <w:pPr>
         <w:pStyle w:val="Heading2"/>
       </w:pPr>
-      <w:bookmarkStart w:id="7" w:name="_Toc452207393"/>
-      <w:r>
-        <w:lastRenderedPageBreak/>
+      <w:bookmarkStart w:id="8" w:name="_Toc454205281"/>
+      <w:r>
         <w:t>Keep the old names but change the</w:t>
       </w:r>
       <w:r>
         <w:t xml:space="preserve"> namespace</w:t>
       </w:r>
-      <w:bookmarkEnd w:id="7"/>
+      <w:bookmarkEnd w:id="8"/>
     </w:p>
     <w:p>
       <w:r>
@@ -2571,7 +2811,7 @@
       <w:pPr>
         <w:pStyle w:val="Heading2"/>
       </w:pPr>
-      <w:bookmarkStart w:id="8" w:name="_Toc452207394"/>
+      <w:bookmarkStart w:id="9" w:name="_Toc454205282"/>
       <w:r>
         <w:t xml:space="preserve">Put some policies into the </w:t>
       </w:r>
@@ -2584,7 +2824,7 @@
       <w:r>
         <w:t xml:space="preserve"> namespace</w:t>
       </w:r>
-      <w:bookmarkEnd w:id="8"/>
+      <w:bookmarkEnd w:id="9"/>
     </w:p>
     <w:p>
       <w:r>
@@ -2831,7 +3071,11 @@
         </w:r>
       </w:hyperlink>
       <w:r>
-        <w:t xml:space="preserve">, which proposes a mechanism for specifying executors as part of execution policies. Once you have a single-thread executor, there is no need to put a single-thread execution policy into a separate namespace.  There are more than two dimensions to the execution policy (concurrency, ordering guarantees, and type of threading, to name three), and they are not orthogonal, so any attempt to express them using a naming convention will necessarily be incomplete.  For a handful of execution policies, it seems like overkill.  I go into much more detail about these objections in </w:t>
+        <w:t xml:space="preserve">, which proposes a mechanism for specifying executors as part of execution policies. Once you have a single-thread executor, there is no need to put a single-thread execution policy into a separate namespace.  There are more than two dimensions to the execution policy (concurrency, ordering guarantees, and type of threading, to name three), and they are not orthogonal, so any attempt to express them using a naming convention will necessarily be </w:t>
+      </w:r>
+      <w:r>
+        <w:lastRenderedPageBreak/>
+        <w:t xml:space="preserve">incomplete.  For a handful of execution policies, it seems like overkill.  I go into much more detail about these objections in </w:t>
       </w:r>
       <w:hyperlink r:id="rId14" w:history="1">
         <w:r>
@@ -2855,14 +3099,14 @@
       <w:pPr>
         <w:pStyle w:val="Heading1"/>
       </w:pPr>
-      <w:bookmarkStart w:id="9" w:name="_Toc452207395"/>
+      <w:bookmarkStart w:id="10" w:name="_Toc454205283"/>
       <w:r>
         <w:t>Formal</w:t>
       </w:r>
       <w:r>
         <w:t xml:space="preserve"> Wording</w:t>
       </w:r>
-      <w:bookmarkEnd w:id="9"/>
+      <w:bookmarkEnd w:id="10"/>
     </w:p>
     <w:p>
       <w:pPr>
@@ -2891,7 +3135,6 @@
     </w:p>
     <w:p>
       <w:r>
-        <w:lastRenderedPageBreak/>
         <w:t>In section 20.18.2 [</w:t>
       </w:r>
       <w:proofErr w:type="spellStart"/>
@@ -2900,16 +3143,37 @@
       </w:r>
       <w:proofErr w:type="spellEnd"/>
       <w:r>
-        <w:t xml:space="preserve">], add an </w:t>
+        <w:t xml:space="preserve">], </w:t>
+      </w:r>
+      <w:r>
+        <w:t xml:space="preserve">rename the </w:t>
       </w:r>
       <w:r>
         <w:rPr>
           <w:rStyle w:val="CodeFont"/>
         </w:rPr>
-        <w:t>execution_policy</w:t>
-      </w:r>
-      <w:r>
-        <w:t xml:space="preserve"> namespace and rename the execution policies:</w:t>
+        <w:t>&lt;execution_policy&gt;</w:t>
+      </w:r>
+      <w:r>
+        <w:t xml:space="preserve"> header, </w:t>
+      </w:r>
+      <w:r>
+        <w:t xml:space="preserve">add an </w:t>
+      </w:r>
+      <w:r>
+        <w:rPr>
+          <w:rStyle w:val="CodeFont"/>
+        </w:rPr>
+        <w:t>execution</w:t>
+      </w:r>
+      <w:r>
+        <w:t xml:space="preserve"> namespace</w:t>
+      </w:r>
+      <w:r>
+        <w:t>,</w:t>
+      </w:r>
+      <w:r>
+        <w:t xml:space="preserve"> and rename the execution policies:</w:t>
       </w:r>
     </w:p>
     <w:p>
@@ -2929,27 +3193,44 @@
         <w:rPr>
           <w:rStyle w:val="CodeFont"/>
         </w:rPr>
-        <w:t>&lt;execution_policy&gt;</w:t>
+        <w:t>&lt;execution</w:t>
+      </w:r>
+      <w:r>
+        <w:rPr>
+          <w:rStyle w:val="Codestrikethrough"/>
+        </w:rPr>
+        <w:t>_policy</w:t>
+      </w:r>
+      <w:r>
+        <w:rPr>
+          <w:rStyle w:val="CodeFont"/>
+        </w:rPr>
+        <w:t>&gt;</w:t>
       </w:r>
       <w:r>
         <w:rPr>
           <w:b/>
         </w:rPr>
-        <w:t xml:space="preserve"> synopsis [</w:t>
-      </w:r>
-      <w:proofErr w:type="spellStart"/>
-      <w:r>
-        <w:rPr>
+        <w:t xml:space="preserve"> synopsis [exec</w:t>
+      </w:r>
+      <w:r>
+        <w:rPr>
+          <w:rStyle w:val="Addition"/>
+        </w:rPr>
+        <w:t>ecution</w:t>
+      </w:r>
+      <w:r>
+        <w:rPr>
+          <w:rStyle w:val="StrikeThrough"/>
           <w:b/>
         </w:rPr>
-        <w:t>execpol.syn</w:t>
-      </w:r>
-      <w:proofErr w:type="spellEnd"/>
+        <w:t>pol</w:t>
+      </w:r>
       <w:r>
         <w:rPr>
           <w:b/>
         </w:rPr>
-        <w:t>]</w:t>
+        <w:t>.syn]</w:t>
       </w:r>
     </w:p>
     <w:p>
@@ -2992,7 +3273,13 @@
         <w:pStyle w:val="WPCode"/>
       </w:pPr>
       <w:r>
-        <w:t xml:space="preserve">  template&lt;class T&gt; struct is_execution_policy;</w:t>
+        <w:t xml:space="preserve">  template&lt;class T&gt; struct is_</w:t>
+      </w:r>
+      <w:r>
+        <w:t>execution_</w:t>
+      </w:r>
+      <w:r>
+        <w:t>policy;</w:t>
       </w:r>
     </w:p>
     <w:p>
@@ -3008,7 +3295,41 @@
         <w:pStyle w:val="WPCode"/>
       </w:pPr>
       <w:r>
-        <w:t xml:space="preserve">    constexpr bool is_execution_policy_v = is_execution_policy&lt;T&gt;::value;</w:t>
+        <w:t xml:space="preserve">    constexpr bool is</w:t>
+      </w:r>
+      <w:r>
+        <w:t>_</w:t>
+      </w:r>
+      <w:r>
+        <w:t>execution_</w:t>
+      </w:r>
+      <w:r>
+        <w:t>policy_v = is_</w:t>
+      </w:r>
+      <w:r>
+        <w:t>execution_</w:t>
+      </w:r>
+      <w:r>
+        <w:t>policy&lt;T&gt;::value;</w:t>
+      </w:r>
+    </w:p>
+    <w:p>
+      <w:pPr>
+        <w:pStyle w:val="WPCode"/>
+      </w:pPr>
+    </w:p>
+    <w:p>
+      <w:pPr>
+        <w:pStyle w:val="WPCode"/>
+        <w:rPr>
+          <w:rStyle w:val="Addition"/>
+        </w:rPr>
+      </w:pPr>
+      <w:r>
+        <w:rPr>
+          <w:rStyle w:val="Addition"/>
+        </w:rPr>
+        <w:t>namespace execution {</w:t>
       </w:r>
     </w:p>
     <w:p>
@@ -3043,7 +3364,7 @@
           <w:rFonts w:ascii="Times New Roman" w:hAnsi="Times New Roman"/>
           <w:i/>
         </w:rPr>
-        <w:t>serial</w:t>
+        <w:t>sequenced</w:t>
       </w:r>
       <w:r>
         <w:rPr>
@@ -3074,12 +3395,28 @@
       </w:r>
       <w:r>
         <w:rPr>
+          <w:rStyle w:val="StrikeThrough"/>
+        </w:rPr>
+        <w:t>_</w:t>
+      </w:r>
+      <w:r>
+        <w:rPr>
+          <w:strike/>
+          <w:color w:val="FF0000"/>
+        </w:rPr>
+        <w:t>execution</w:t>
+      </w:r>
+      <w:r>
+        <w:rPr>
           <w:rStyle w:val="Addition"/>
         </w:rPr>
-        <w:t>serial</w:t>
-      </w:r>
-      <w:r>
-        <w:t>_execution_policy;</w:t>
+        <w:t>sequenced</w:t>
+      </w:r>
+      <w:r>
+        <w:t>_</w:t>
+      </w:r>
+      <w:r>
+        <w:t>policy;</w:t>
       </w:r>
     </w:p>
     <w:p>
@@ -3119,7 +3456,17 @@
         <w:pStyle w:val="WPCode"/>
       </w:pPr>
       <w:r>
-        <w:t xml:space="preserve">  class parallel_execution_policy;</w:t>
+        <w:t xml:space="preserve">  class parallel_</w:t>
+      </w:r>
+      <w:r>
+        <w:rPr>
+          <w:strike/>
+          <w:color w:val="FF0000"/>
+        </w:rPr>
+        <w:t>execution_</w:t>
+      </w:r>
+      <w:r>
+        <w:t>policy;</w:t>
       </w:r>
     </w:p>
     <w:p>
@@ -3192,12 +3539,28 @@
       </w:r>
       <w:r>
         <w:rPr>
+          <w:rStyle w:val="StrikeThrough"/>
+        </w:rPr>
+        <w:t>_</w:t>
+      </w:r>
+      <w:r>
+        <w:rPr>
+          <w:strike/>
+          <w:color w:val="FF0000"/>
+        </w:rPr>
+        <w:t>execution</w:t>
+      </w:r>
+      <w:r>
+        <w:rPr>
           <w:rStyle w:val="Addition"/>
         </w:rPr>
         <w:t>unsequenced</w:t>
       </w:r>
       <w:r>
-        <w:t>_execution_policy;</w:t>
+        <w:t>_</w:t>
+      </w:r>
+      <w:r>
+        <w:t>policy;</w:t>
       </w:r>
     </w:p>
     <w:p>
@@ -3211,15 +3574,28 @@
     <w:p>
       <w:pPr>
         <w:pStyle w:val="WPCode"/>
-        <w:rPr>
-          <w:rStyle w:val="Addition"/>
-        </w:rPr>
-      </w:pPr>
-      <w:r>
-        <w:rPr>
-          <w:rStyle w:val="Addition"/>
-        </w:rPr>
-        <w:t>namespace execution_policy {</w:t>
+      </w:pPr>
+      <w:r>
+        <w:t xml:space="preserve">  // </w:t>
+      </w:r>
+      <w:r>
+        <w:rPr>
+          <w:rFonts w:ascii="Times New Roman" w:hAnsi="Times New Roman"/>
+        </w:rPr>
+        <w:t>20.18.7</w:t>
+      </w:r>
+      <w:r>
+        <w:rPr>
+          <w:rFonts w:ascii="Times New Roman" w:hAnsi="Times New Roman"/>
+          <w:i/>
+        </w:rPr>
+        <w:t>, execution policy objects</w:t>
+      </w:r>
+      <w:r>
+        <w:rPr>
+          <w:rFonts w:ascii="Times New Roman" w:hAnsi="Times New Roman"/>
+        </w:rPr>
+        <w:t>:</w:t>
       </w:r>
     </w:p>
     <w:p>
@@ -3227,26 +3603,75 @@
         <w:pStyle w:val="WPCode"/>
       </w:pPr>
       <w:r>
-        <w:t xml:space="preserve">  // </w:t>
+        <w:t xml:space="preserve">  constexpr </w:t>
+      </w:r>
+      <w:r>
+        <w:rPr>
+          <w:rStyle w:val="StrikeThrough"/>
+        </w:rPr>
+        <w:t>sequential</w:t>
+      </w:r>
+      <w:r>
+        <w:rPr>
+          <w:rStyle w:val="StrikeThrough"/>
+        </w:rPr>
+        <w:t>_</w:t>
+      </w:r>
+      <w:r>
+        <w:rPr>
+          <w:strike/>
+          <w:color w:val="FF0000"/>
+        </w:rPr>
+        <w:t>execution</w:t>
+      </w:r>
+      <w:r>
+        <w:rPr>
+          <w:rStyle w:val="Addition"/>
+        </w:rPr>
+        <w:t>sequenced</w:t>
+      </w:r>
+      <w:r>
+        <w:t>_</w:t>
+      </w:r>
+      <w:r>
+        <w:t xml:space="preserve">policy </w:t>
+      </w:r>
+      <w:r>
+        <w:rPr>
+          <w:rStyle w:val="StrikeThrough"/>
+        </w:rPr>
+        <w:t>sequential</w:t>
+      </w:r>
+      <w:r>
+        <w:rPr>
+          <w:rStyle w:val="Addition"/>
+        </w:rPr>
+        <w:t>seq</w:t>
+      </w:r>
+      <w:r>
+        <w:t>{</w:t>
       </w:r>
       <w:r>
         <w:rPr>
           <w:rFonts w:ascii="Times New Roman" w:hAnsi="Times New Roman"/>
         </w:rPr>
-        <w:t>20.18.7</w:t>
+        <w:t xml:space="preserve"> </w:t>
       </w:r>
       <w:r>
         <w:rPr>
           <w:rFonts w:ascii="Times New Roman" w:hAnsi="Times New Roman"/>
           <w:i/>
         </w:rPr>
-        <w:t>, execution policy objects</w:t>
+        <w:t>unspecified</w:t>
       </w:r>
       <w:r>
         <w:rPr>
           <w:rFonts w:ascii="Times New Roman" w:hAnsi="Times New Roman"/>
         </w:rPr>
-        <w:t>:</w:t>
+        <w:t xml:space="preserve"> </w:t>
+      </w:r>
+      <w:r>
+        <w:t>};</w:t>
       </w:r>
     </w:p>
     <w:p>
@@ -3254,37 +3679,17 @@
         <w:pStyle w:val="WPCode"/>
       </w:pPr>
       <w:r>
-        <w:t xml:space="preserve">  constexpr </w:t>
-      </w:r>
-      <w:r>
-        <w:rPr>
-          <w:rStyle w:val="StrikeThrough"/>
-        </w:rPr>
-        <w:t>sequential</w:t>
-      </w:r>
-      <w:r>
-        <w:rPr>
-          <w:rStyle w:val="Addition"/>
-        </w:rPr>
-        <w:t>serial</w:t>
-      </w:r>
-      <w:r>
-        <w:t xml:space="preserve">_execution_policy </w:t>
-      </w:r>
-      <w:r>
-        <w:rPr>
-          <w:rStyle w:val="StrikeThrough"/>
-        </w:rPr>
-        <w:t>sequential</w:t>
-      </w:r>
-      <w:r>
-        <w:rPr>
-          <w:rStyle w:val="Addition"/>
-        </w:rPr>
-        <w:t>ser</w:t>
-      </w:r>
-      <w:r>
-        <w:t>{</w:t>
+        <w:t xml:space="preserve">  constexpr parallel_</w:t>
+      </w:r>
+      <w:r>
+        <w:rPr>
+          <w:strike/>
+          <w:color w:val="FF0000"/>
+        </w:rPr>
+        <w:t>execution_</w:t>
+      </w:r>
+      <w:r>
+        <w:t>policy par{</w:t>
       </w:r>
       <w:r>
         <w:rPr>
@@ -3314,7 +3719,53 @@
         <w:pStyle w:val="WPCode"/>
       </w:pPr>
       <w:r>
-        <w:t xml:space="preserve">  constexpr parallel_execution_policy par{</w:t>
+        <w:t xml:space="preserve">  constexpr parallel_</w:t>
+      </w:r>
+      <w:r>
+        <w:rPr>
+          <w:rStyle w:val="StrikeThrough"/>
+        </w:rPr>
+        <w:t>vector</w:t>
+      </w:r>
+      <w:r>
+        <w:rPr>
+          <w:rStyle w:val="StrikeThrough"/>
+        </w:rPr>
+        <w:t>_</w:t>
+      </w:r>
+      <w:r>
+        <w:rPr>
+          <w:strike/>
+          <w:color w:val="FF0000"/>
+        </w:rPr>
+        <w:t>execution</w:t>
+      </w:r>
+      <w:r>
+        <w:rPr>
+          <w:rStyle w:val="Addition"/>
+        </w:rPr>
+        <w:t>unsequenced</w:t>
+      </w:r>
+      <w:r>
+        <w:t>_</w:t>
+      </w:r>
+      <w:r>
+        <w:t>policy par_</w:t>
+      </w:r>
+      <w:r>
+        <w:rPr>
+          <w:rStyle w:val="StrikeThrough"/>
+        </w:rPr>
+        <w:t>vec</w:t>
+      </w:r>
+      <w:r>
+        <w:rPr>
+          <w:rStyle w:val="Addition"/>
+        </w:rPr>
+        <w:t>unseq</w:t>
+      </w:r>
+      <w:r>
+        <w:t>{</w:t>
       </w:r>
       <w:r>
         <w:rPr>
@@ -3342,203 +3793,348 @@
     <w:p>
       <w:pPr>
         <w:pStyle w:val="WPCode"/>
-      </w:pPr>
-      <w:r>
-        <w:t xml:space="preserve">  constexpr parallel_</w:t>
-      </w:r>
-      <w:r>
-        <w:rPr>
-          <w:rStyle w:val="StrikeThrough"/>
-        </w:rPr>
-        <w:t>vector</w:t>
-      </w:r>
-      <w:r>
         <w:rPr>
           <w:rStyle w:val="Addition"/>
         </w:rPr>
-        <w:t>unsequenced</w:t>
-      </w:r>
-      <w:r>
-        <w:t>_execution_policy par_</w:t>
-      </w:r>
-      <w:r>
-        <w:rPr>
-          <w:rStyle w:val="StrikeThrough"/>
-        </w:rPr>
-        <w:t>vec</w:t>
-      </w:r>
+      </w:pPr>
       <w:r>
         <w:rPr>
           <w:rStyle w:val="Addition"/>
         </w:rPr>
-        <w:t>unseq</w:t>
-      </w:r>
-      <w:r>
-        <w:t>{</w:t>
-      </w:r>
-      <w:r>
-        <w:rPr>
-          <w:rFonts w:ascii="Times New Roman" w:hAnsi="Times New Roman"/>
-        </w:rPr>
-        <w:t xml:space="preserve"> </w:t>
-      </w:r>
-      <w:r>
-        <w:rPr>
-          <w:rFonts w:ascii="Times New Roman" w:hAnsi="Times New Roman"/>
-          <w:i/>
-        </w:rPr>
-        <w:t>unspecified</w:t>
-      </w:r>
-      <w:r>
-        <w:rPr>
-          <w:rFonts w:ascii="Times New Roman" w:hAnsi="Times New Roman"/>
-        </w:rPr>
-        <w:t xml:space="preserve"> </w:t>
-      </w:r>
-      <w:r>
-        <w:t>};</w:t>
+        <w:t>}</w:t>
       </w:r>
     </w:p>
     <w:p>
       <w:pPr>
         <w:pStyle w:val="WPCode"/>
-        <w:rPr>
-          <w:rStyle w:val="Addition"/>
-        </w:rPr>
-      </w:pPr>
-      <w:r>
-        <w:rPr>
-          <w:rStyle w:val="Addition"/>
-        </w:rPr>
+      </w:pPr>
+      <w:r>
         <w:t>}</w:t>
       </w:r>
     </w:p>
     <w:p>
-      <w:pPr>
-        <w:pStyle w:val="WPCode"/>
-      </w:pPr>
-      <w:r>
-        <w:t>}</w:t>
+      <w:r>
+        <w:t>Throughout the remainder of the WD,</w:t>
+      </w:r>
+      <w:r>
+        <w:t xml:space="preserve"> perform the following replacements:</w:t>
       </w:r>
     </w:p>
+    <w:tbl>
+      <w:tblPr>
+        <w:tblStyle w:val="TableGrid"/>
+        <w:tblW w:w="0" w:type="auto"/>
+        <w:tblLook w:val="04A0" w:firstRow="1" w:lastRow="0" w:firstColumn="1" w:lastColumn="0" w:noHBand="0" w:noVBand="1"/>
+      </w:tblPr>
+      <w:tblGrid>
+        <w:gridCol w:w="4837"/>
+        <w:gridCol w:w="5233"/>
+      </w:tblGrid>
+      <w:tr>
+        <w:tc>
+          <w:tcPr>
+            <w:tcW w:w="4837" w:type="dxa"/>
+          </w:tcPr>
+          <w:p>
+            <w:pPr>
+              <w:rPr>
+                <w:b/>
+              </w:rPr>
+            </w:pPr>
+            <w:r>
+              <w:rPr>
+                <w:b/>
+              </w:rPr>
+              <w:t>R</w:t>
+            </w:r>
+            <w:r>
+              <w:rPr>
+                <w:b/>
+              </w:rPr>
+              <w:t>eplace occurrences of</w:t>
+            </w:r>
+            <w:r>
+              <w:rPr>
+                <w:b/>
+              </w:rPr>
+              <w:t>:</w:t>
+            </w:r>
+          </w:p>
+        </w:tc>
+        <w:tc>
+          <w:tcPr>
+            <w:tcW w:w="5233" w:type="dxa"/>
+          </w:tcPr>
+          <w:p>
+            <w:pPr>
+              <w:rPr>
+                <w:b/>
+              </w:rPr>
+            </w:pPr>
+            <w:r>
+              <w:rPr>
+                <w:b/>
+              </w:rPr>
+              <w:t>with:</w:t>
+            </w:r>
+          </w:p>
+        </w:tc>
+      </w:tr>
+      <w:tr>
+        <w:tc>
+          <w:tcPr>
+            <w:tcW w:w="4837" w:type="dxa"/>
+          </w:tcPr>
+          <w:p>
+            <w:pPr>
+              <w:rPr>
+                <w:rStyle w:val="CodeFont"/>
+              </w:rPr>
+            </w:pPr>
+            <w:r>
+              <w:rPr>
+                <w:rStyle w:val="CodeFont"/>
+              </w:rPr>
+              <w:t>sequential_execution_policy</w:t>
+            </w:r>
+          </w:p>
+        </w:tc>
+        <w:tc>
+          <w:tcPr>
+            <w:tcW w:w="5233" w:type="dxa"/>
+          </w:tcPr>
+          <w:p>
+            <w:pPr>
+              <w:rPr>
+                <w:rStyle w:val="CodeFont"/>
+              </w:rPr>
+            </w:pPr>
+            <w:r>
+              <w:rPr>
+                <w:rStyle w:val="CodeFont"/>
+              </w:rPr>
+              <w:t>execution::</w:t>
+            </w:r>
+            <w:r>
+              <w:rPr>
+                <w:rStyle w:val="CodeFont"/>
+              </w:rPr>
+              <w:t>sequenced</w:t>
+            </w:r>
+            <w:r>
+              <w:rPr>
+                <w:rStyle w:val="CodeFont"/>
+              </w:rPr>
+              <w:t>_policy</w:t>
+            </w:r>
+          </w:p>
+        </w:tc>
+      </w:tr>
+      <w:tr>
+        <w:tc>
+          <w:tcPr>
+            <w:tcW w:w="4837" w:type="dxa"/>
+          </w:tcPr>
+          <w:p>
+            <w:pPr>
+              <w:rPr>
+                <w:rStyle w:val="CodeFont"/>
+              </w:rPr>
+            </w:pPr>
+            <w:r>
+              <w:rPr>
+                <w:rStyle w:val="CodeFont"/>
+              </w:rPr>
+              <w:t>parallel_execution_policy</w:t>
+            </w:r>
+          </w:p>
+        </w:tc>
+        <w:tc>
+          <w:tcPr>
+            <w:tcW w:w="5233" w:type="dxa"/>
+          </w:tcPr>
+          <w:p>
+            <w:pPr>
+              <w:rPr>
+                <w:rStyle w:val="CodeFont"/>
+              </w:rPr>
+            </w:pPr>
+            <w:r>
+              <w:rPr>
+                <w:rStyle w:val="CodeFont"/>
+              </w:rPr>
+              <w:t>execution::parallel_policy</w:t>
+            </w:r>
+          </w:p>
+        </w:tc>
+      </w:tr>
+      <w:tr>
+        <w:tc>
+          <w:tcPr>
+            <w:tcW w:w="4837" w:type="dxa"/>
+          </w:tcPr>
+          <w:p>
+            <w:pPr>
+              <w:rPr>
+                <w:rStyle w:val="CodeFont"/>
+              </w:rPr>
+            </w:pPr>
+            <w:r>
+              <w:rPr>
+                <w:rStyle w:val="CodeFont"/>
+              </w:rPr>
+              <w:t>parallel_vector_execution_policy</w:t>
+            </w:r>
+          </w:p>
+        </w:tc>
+        <w:tc>
+          <w:tcPr>
+            <w:tcW w:w="5233" w:type="dxa"/>
+          </w:tcPr>
+          <w:p>
+            <w:pPr>
+              <w:rPr>
+                <w:rStyle w:val="CodeFont"/>
+              </w:rPr>
+            </w:pPr>
+            <w:r>
+              <w:rPr>
+                <w:rStyle w:val="CodeFont"/>
+              </w:rPr>
+              <w:t>execution::parallel_unsequenced_policy</w:t>
+            </w:r>
+          </w:p>
+        </w:tc>
+      </w:tr>
+      <w:tr>
+        <w:tc>
+          <w:tcPr>
+            <w:tcW w:w="4837" w:type="dxa"/>
+          </w:tcPr>
+          <w:p>
+            <w:r>
+              <w:rPr>
+                <w:rStyle w:val="CodeFont"/>
+              </w:rPr>
+              <w:t>sequential</w:t>
+            </w:r>
+            <w:r>
+              <w:t xml:space="preserve"> (when referring to the policy token)</w:t>
+            </w:r>
+          </w:p>
+        </w:tc>
+        <w:tc>
+          <w:tcPr>
+            <w:tcW w:w="5233" w:type="dxa"/>
+          </w:tcPr>
+          <w:p>
+            <w:pPr>
+              <w:rPr>
+                <w:rStyle w:val="CodeFont"/>
+              </w:rPr>
+            </w:pPr>
+            <w:r>
+              <w:rPr>
+                <w:rStyle w:val="CodeFont"/>
+              </w:rPr>
+              <w:t>execution::</w:t>
+            </w:r>
+            <w:r>
+              <w:rPr>
+                <w:rStyle w:val="CodeFont"/>
+              </w:rPr>
+              <w:t>seq</w:t>
+            </w:r>
+          </w:p>
+        </w:tc>
+      </w:tr>
+      <w:tr>
+        <w:tc>
+          <w:tcPr>
+            <w:tcW w:w="4837" w:type="dxa"/>
+          </w:tcPr>
+          <w:p>
+            <w:pPr>
+              <w:rPr>
+                <w:rStyle w:val="CodeFont"/>
+              </w:rPr>
+            </w:pPr>
+            <w:r>
+              <w:rPr>
+                <w:rStyle w:val="CodeFont"/>
+              </w:rPr>
+              <w:t>par</w:t>
+            </w:r>
+          </w:p>
+        </w:tc>
+        <w:tc>
+          <w:tcPr>
+            <w:tcW w:w="5233" w:type="dxa"/>
+          </w:tcPr>
+          <w:p>
+            <w:pPr>
+              <w:rPr>
+                <w:rStyle w:val="CodeFont"/>
+              </w:rPr>
+            </w:pPr>
+            <w:r>
+              <w:rPr>
+                <w:rStyle w:val="CodeFont"/>
+              </w:rPr>
+              <w:t>execution::par</w:t>
+            </w:r>
+          </w:p>
+        </w:tc>
+      </w:tr>
+      <w:tr>
+        <w:tc>
+          <w:tcPr>
+            <w:tcW w:w="4837" w:type="dxa"/>
+          </w:tcPr>
+          <w:p>
+            <w:pPr>
+              <w:rPr>
+                <w:rStyle w:val="CodeFont"/>
+              </w:rPr>
+            </w:pPr>
+            <w:r>
+              <w:rPr>
+                <w:rStyle w:val="CodeFont"/>
+              </w:rPr>
+              <w:t>par_vec</w:t>
+            </w:r>
+          </w:p>
+        </w:tc>
+        <w:tc>
+          <w:tcPr>
+            <w:tcW w:w="5233" w:type="dxa"/>
+          </w:tcPr>
+          <w:p>
+            <w:pPr>
+              <w:rPr>
+                <w:rStyle w:val="CodeFont"/>
+              </w:rPr>
+            </w:pPr>
+            <w:r>
+              <w:rPr>
+                <w:rStyle w:val="CodeFont"/>
+              </w:rPr>
+              <w:t>execution::par_unseq</w:t>
+            </w:r>
+          </w:p>
+        </w:tc>
+      </w:tr>
+    </w:tbl>
     <w:p>
-      <w:r>
-        <w:t xml:space="preserve">Throughout the remainder of the WD, replace occurrences of </w:t>
-      </w:r>
-      <w:r>
-        <w:rPr>
-          <w:rStyle w:val="CodeFont"/>
-        </w:rPr>
-        <w:t>sequential_execution_policy</w:t>
-      </w:r>
-      <w:r>
-        <w:t xml:space="preserve"> with </w:t>
-      </w:r>
-      <w:r>
-        <w:rPr>
-          <w:rStyle w:val="CodeFont"/>
-        </w:rPr>
-        <w:t>serial_execution_policy</w:t>
-      </w:r>
-      <w:r>
-        <w:t xml:space="preserve">, replace occurrences of </w:t>
-      </w:r>
-      <w:r>
-        <w:rPr>
-          <w:rStyle w:val="CodeFont"/>
-        </w:rPr>
-        <w:t>parallel_vector_execution_policy</w:t>
-      </w:r>
-      <w:r>
-        <w:t xml:space="preserve"> with </w:t>
-      </w:r>
-      <w:r>
-        <w:rPr>
-          <w:rStyle w:val="CodeFont"/>
-        </w:rPr>
-        <w:t>parallel_unsequence_execution_policy</w:t>
-      </w:r>
-      <w:r>
-        <w:t xml:space="preserve">, and replace </w:t>
-      </w:r>
-      <w:proofErr w:type="spellStart"/>
-      <w:r>
-        <w:t>occurances</w:t>
-      </w:r>
-      <w:proofErr w:type="spellEnd"/>
-      <w:r>
-        <w:t xml:space="preserve"> of </w:t>
-      </w:r>
-      <w:r>
-        <w:rPr>
-          <w:rStyle w:val="CodeFont"/>
-        </w:rPr>
-        <w:t>seq</w:t>
-      </w:r>
-      <w:r>
-        <w:t xml:space="preserve">, </w:t>
-      </w:r>
-      <w:r>
-        <w:rPr>
-          <w:rStyle w:val="CodeFont"/>
-        </w:rPr>
-        <w:t>par</w:t>
-      </w:r>
-      <w:r>
-        <w:t xml:space="preserve">, or </w:t>
-      </w:r>
-      <w:r>
-        <w:rPr>
-          <w:rStyle w:val="CodeFont"/>
-        </w:rPr>
-        <w:t>par_vec</w:t>
-      </w:r>
-      <w:r>
-        <w:t xml:space="preserve"> with </w:t>
-      </w:r>
-      <w:r>
-        <w:rPr>
-          <w:rStyle w:val="CodeFont"/>
-        </w:rPr>
-        <w:t>execution_policy::ser</w:t>
-      </w:r>
-      <w:r>
-        <w:t xml:space="preserve">, </w:t>
-      </w:r>
-      <w:r>
-        <w:rPr>
-          <w:rStyle w:val="CodeFont"/>
-        </w:rPr>
-        <w:t>execution_policy::par</w:t>
-      </w:r>
-      <w:r>
-        <w:t xml:space="preserve">, and </w:t>
-      </w:r>
-      <w:r>
-        <w:rPr>
-          <w:rStyle w:val="CodeFont"/>
-        </w:rPr>
-        <w:t>execution_policy::</w:t>
-      </w:r>
-      <w:r>
-        <w:rPr>
-          <w:rStyle w:val="CodeFont"/>
-        </w:rPr>
-        <w:t>unseq</w:t>
-      </w:r>
-      <w:r>
-        <w:t>, respectively.</w:t>
-      </w:r>
-    </w:p>
-    <w:p>
       <w:pPr>
         <w:pStyle w:val="Heading1"/>
       </w:pPr>
-      <w:bookmarkStart w:id="10" w:name="_Toc452207396"/>
-      <w:r>
+      <w:bookmarkStart w:id="11" w:name="_Toc454205284"/>
+      <w:r>
+        <w:lastRenderedPageBreak/>
         <w:t>References</w:t>
       </w:r>
-      <w:bookmarkEnd w:id="10"/>
+      <w:bookmarkEnd w:id="11"/>
     </w:p>
     <w:p>
       <w:pPr>
@@ -3631,16 +4227,21 @@
       <w:pPr>
         <w:pStyle w:val="Heading1"/>
       </w:pPr>
-      <w:bookmarkStart w:id="11" w:name="_Toc452207397"/>
+      <w:bookmarkStart w:id="12" w:name="_Toc454205285"/>
       <w:r>
         <w:t>Acknowledgements</w:t>
       </w:r>
       <w:bookmarkEnd w:id="3"/>
-      <w:bookmarkEnd w:id="11"/>
+      <w:bookmarkEnd w:id="12"/>
     </w:p>
     <w:p>
       <w:r>
         <w:t>Thanks to Jared Hoberock for contributing his ideas on this subject.</w:t>
+      </w:r>
+    </w:p>
+    <w:p>
+      <w:r>
+        <w:t>SG1 and LEWG did a great job in refining this proposal to come up with the best names.</w:t>
       </w:r>
     </w:p>
     <w:p/>
@@ -3693,19 +4294,39 @@
       </w:tabs>
       <w:ind w:left="-360"/>
     </w:pPr>
-    <w:fldSimple w:instr=" DOCPROPERTY  &quot;Document number&quot;  \* MERGEFORMAT ">
-      <w:r>
-        <w:t>P0336r0</w:t>
-      </w:r>
-    </w:fldSimple>
+    <w:r>
+      <w:fldChar w:fldCharType="begin"/>
+    </w:r>
+    <w:r>
+      <w:instrText xml:space="preserve"> DOCPROPERTY  "Document number"  \* MERGEFORMAT </w:instrText>
+    </w:r>
+    <w:r>
+      <w:fldChar w:fldCharType="separate"/>
+    </w:r>
+    <w:r>
+      <w:t>D0336r1</w:t>
+    </w:r>
+    <w:r>
+      <w:fldChar w:fldCharType="end"/>
+    </w:r>
     <w:r>
       <w:t xml:space="preserve">: </w:t>
     </w:r>
-    <w:fldSimple w:instr=" TITLE   \* MERGEFORMAT ">
-      <w:r>
-        <w:t>Better Names for Parallel Execution Policies in C++17</w:t>
-      </w:r>
-    </w:fldSimple>
+    <w:r>
+      <w:fldChar w:fldCharType="begin"/>
+    </w:r>
+    <w:r>
+      <w:instrText xml:space="preserve"> TITLE   \* MERGEFORMAT </w:instrText>
+    </w:r>
+    <w:r>
+      <w:fldChar w:fldCharType="separate"/>
+    </w:r>
+    <w:r>
+      <w:t>Better Names for Parallel Execution Policies in C++17</w:t>
+    </w:r>
+    <w:r>
+      <w:fldChar w:fldCharType="end"/>
+    </w:r>
     <w:r>
       <w:tab/>
     </w:r>
@@ -3738,7 +4359,7 @@
         <w:rStyle w:val="PageNumber"/>
         <w:noProof/>
       </w:rPr>
-      <w:t>5</w:t>
+      <w:t>3</w:t>
     </w:r>
     <w:r>
       <w:rPr>
@@ -3775,7 +4396,7 @@
         <w:rStyle w:val="PageNumber"/>
         <w:noProof/>
       </w:rPr>
-      <w:t>5</w:t>
+      <w:t>6</w:t>
     </w:r>
     <w:r>
       <w:rPr>
@@ -3811,7 +4432,7 @@
   <w:abstractNum w:abstractNumId="0" w15:restartNumberingAfterBreak="0">
     <w:nsid w:val="FFFFFF7C"/>
     <w:multiLevelType w:val="singleLevel"/>
-    <w:tmpl w:val="040EFB5C"/>
+    <w:tmpl w:val="54162280"/>
     <w:lvl w:ilvl="0">
       <w:start w:val="1"/>
       <w:numFmt w:val="decimal"/>
@@ -3828,7 +4449,7 @@
   <w:abstractNum w:abstractNumId="1" w15:restartNumberingAfterBreak="0">
     <w:nsid w:val="FFFFFF7D"/>
     <w:multiLevelType w:val="singleLevel"/>
-    <w:tmpl w:val="9754F7DA"/>
+    <w:tmpl w:val="B3FC3D84"/>
     <w:lvl w:ilvl="0">
       <w:start w:val="1"/>
       <w:numFmt w:val="decimal"/>
@@ -3845,7 +4466,7 @@
   <w:abstractNum w:abstractNumId="2" w15:restartNumberingAfterBreak="0">
     <w:nsid w:val="FFFFFF7E"/>
     <w:multiLevelType w:val="singleLevel"/>
-    <w:tmpl w:val="9B10406C"/>
+    <w:tmpl w:val="23E099FA"/>
     <w:lvl w:ilvl="0">
       <w:start w:val="1"/>
       <w:numFmt w:val="decimal"/>
@@ -3862,7 +4483,7 @@
   <w:abstractNum w:abstractNumId="3" w15:restartNumberingAfterBreak="0">
     <w:nsid w:val="FFFFFF7F"/>
     <w:multiLevelType w:val="singleLevel"/>
-    <w:tmpl w:val="E3F4A75A"/>
+    <w:tmpl w:val="C164A96C"/>
     <w:lvl w:ilvl="0">
       <w:start w:val="1"/>
       <w:numFmt w:val="decimal"/>
@@ -3879,7 +4500,7 @@
   <w:abstractNum w:abstractNumId="4" w15:restartNumberingAfterBreak="0">
     <w:nsid w:val="FFFFFF80"/>
     <w:multiLevelType w:val="singleLevel"/>
-    <w:tmpl w:val="BDFC1B42"/>
+    <w:tmpl w:val="6C22E286"/>
     <w:lvl w:ilvl="0">
       <w:start w:val="1"/>
       <w:numFmt w:val="bullet"/>
@@ -3899,7 +4520,7 @@
   <w:abstractNum w:abstractNumId="5" w15:restartNumberingAfterBreak="0">
     <w:nsid w:val="FFFFFF81"/>
     <w:multiLevelType w:val="singleLevel"/>
-    <w:tmpl w:val="257C4B20"/>
+    <w:tmpl w:val="D5082C00"/>
     <w:lvl w:ilvl="0">
       <w:start w:val="1"/>
       <w:numFmt w:val="bullet"/>
@@ -3919,7 +4540,7 @@
   <w:abstractNum w:abstractNumId="6" w15:restartNumberingAfterBreak="0">
     <w:nsid w:val="FFFFFF82"/>
     <w:multiLevelType w:val="singleLevel"/>
-    <w:tmpl w:val="42B46F02"/>
+    <w:tmpl w:val="6592F49E"/>
     <w:lvl w:ilvl="0">
       <w:start w:val="1"/>
       <w:numFmt w:val="bullet"/>
@@ -3939,7 +4560,7 @@
   <w:abstractNum w:abstractNumId="7" w15:restartNumberingAfterBreak="0">
     <w:nsid w:val="FFFFFF83"/>
     <w:multiLevelType w:val="singleLevel"/>
-    <w:tmpl w:val="A356A60E"/>
+    <w:tmpl w:val="CB66859E"/>
     <w:lvl w:ilvl="0">
       <w:start w:val="1"/>
       <w:numFmt w:val="bullet"/>
@@ -3959,7 +4580,7 @@
   <w:abstractNum w:abstractNumId="8" w15:restartNumberingAfterBreak="0">
     <w:nsid w:val="FFFFFF88"/>
     <w:multiLevelType w:val="singleLevel"/>
-    <w:tmpl w:val="BC56BA44"/>
+    <w:tmpl w:val="1534AA92"/>
     <w:lvl w:ilvl="0">
       <w:start w:val="1"/>
       <w:numFmt w:val="decimal"/>
@@ -3976,7 +4597,7 @@
   <w:abstractNum w:abstractNumId="9" w15:restartNumberingAfterBreak="0">
     <w:nsid w:val="FFFFFF89"/>
     <w:multiLevelType w:val="singleLevel"/>
-    <w:tmpl w:val="F6687D34"/>
+    <w:tmpl w:val="1BEA26D2"/>
     <w:lvl w:ilvl="0">
       <w:start w:val="1"/>
       <w:numFmt w:val="bullet"/>
@@ -4500,6 +5121,119 @@
     </w:lvl>
   </w:abstractNum>
   <w:abstractNum w:abstractNumId="17" w15:restartNumberingAfterBreak="0">
+    <w:nsid w:val="20C00CB9"/>
+    <w:multiLevelType w:val="hybridMultilevel"/>
+    <w:tmpl w:val="9D04265A"/>
+    <w:lvl w:ilvl="0" w:tplc="04090001">
+      <w:start w:val="1"/>
+      <w:numFmt w:val="bullet"/>
+      <w:lvlText w:val=""/>
+      <w:lvlJc w:val="left"/>
+      <w:pPr>
+        <w:ind w:left="720" w:hanging="360"/>
+      </w:pPr>
+      <w:rPr>
+        <w:rFonts w:ascii="Symbol" w:hAnsi="Symbol" w:hint="default"/>
+      </w:rPr>
+    </w:lvl>
+    <w:lvl w:ilvl="1" w:tplc="04090003">
+      <w:start w:val="1"/>
+      <w:numFmt w:val="bullet"/>
+      <w:lvlText w:val="o"/>
+      <w:lvlJc w:val="left"/>
+      <w:pPr>
+        <w:ind w:left="1440" w:hanging="360"/>
+      </w:pPr>
+      <w:rPr>
+        <w:rFonts w:ascii="Courier New" w:hAnsi="Courier New" w:cs="Courier New" w:hint="default"/>
+      </w:rPr>
+    </w:lvl>
+    <w:lvl w:ilvl="2" w:tplc="04090005">
+      <w:start w:val="1"/>
+      <w:numFmt w:val="bullet"/>
+      <w:lvlText w:val=""/>
+      <w:lvlJc w:val="left"/>
+      <w:pPr>
+        <w:ind w:left="2160" w:hanging="360"/>
+      </w:pPr>
+      <w:rPr>
+        <w:rFonts w:ascii="Wingdings" w:hAnsi="Wingdings" w:hint="default"/>
+      </w:rPr>
+    </w:lvl>
+    <w:lvl w:ilvl="3" w:tplc="04090001" w:tentative="1">
+      <w:start w:val="1"/>
+      <w:numFmt w:val="bullet"/>
+      <w:lvlText w:val=""/>
+      <w:lvlJc w:val="left"/>
+      <w:pPr>
+        <w:ind w:left="2880" w:hanging="360"/>
+      </w:pPr>
+      <w:rPr>
+        <w:rFonts w:ascii="Symbol" w:hAnsi="Symbol" w:hint="default"/>
+      </w:rPr>
+    </w:lvl>
+    <w:lvl w:ilvl="4" w:tplc="04090003" w:tentative="1">
+      <w:start w:val="1"/>
+      <w:numFmt w:val="bullet"/>
+      <w:lvlText w:val="o"/>
+      <w:lvlJc w:val="left"/>
+      <w:pPr>
+        <w:ind w:left="3600" w:hanging="360"/>
+      </w:pPr>
+      <w:rPr>
+        <w:rFonts w:ascii="Courier New" w:hAnsi="Courier New" w:cs="Courier New" w:hint="default"/>
+      </w:rPr>
+    </w:lvl>
+    <w:lvl w:ilvl="5" w:tplc="04090005" w:tentative="1">
+      <w:start w:val="1"/>
+      <w:numFmt w:val="bullet"/>
+      <w:lvlText w:val=""/>
+      <w:lvlJc w:val="left"/>
+      <w:pPr>
+        <w:ind w:left="4320" w:hanging="360"/>
+      </w:pPr>
+      <w:rPr>
+        <w:rFonts w:ascii="Wingdings" w:hAnsi="Wingdings" w:hint="default"/>
+      </w:rPr>
+    </w:lvl>
+    <w:lvl w:ilvl="6" w:tplc="04090001" w:tentative="1">
+      <w:start w:val="1"/>
+      <w:numFmt w:val="bullet"/>
+      <w:lvlText w:val=""/>
+      <w:lvlJc w:val="left"/>
+      <w:pPr>
+        <w:ind w:left="5040" w:hanging="360"/>
+      </w:pPr>
+      <w:rPr>
+        <w:rFonts w:ascii="Symbol" w:hAnsi="Symbol" w:hint="default"/>
+      </w:rPr>
+    </w:lvl>
+    <w:lvl w:ilvl="7" w:tplc="04090003" w:tentative="1">
+      <w:start w:val="1"/>
+      <w:numFmt w:val="bullet"/>
+      <w:lvlText w:val="o"/>
+      <w:lvlJc w:val="left"/>
+      <w:pPr>
+        <w:ind w:left="5760" w:hanging="360"/>
+      </w:pPr>
+      <w:rPr>
+        <w:rFonts w:ascii="Courier New" w:hAnsi="Courier New" w:cs="Courier New" w:hint="default"/>
+      </w:rPr>
+    </w:lvl>
+    <w:lvl w:ilvl="8" w:tplc="04090005" w:tentative="1">
+      <w:start w:val="1"/>
+      <w:numFmt w:val="bullet"/>
+      <w:lvlText w:val=""/>
+      <w:lvlJc w:val="left"/>
+      <w:pPr>
+        <w:ind w:left="6480" w:hanging="360"/>
+      </w:pPr>
+      <w:rPr>
+        <w:rFonts w:ascii="Wingdings" w:hAnsi="Wingdings" w:hint="default"/>
+      </w:rPr>
+    </w:lvl>
+  </w:abstractNum>
+  <w:abstractNum w:abstractNumId="18" w15:restartNumberingAfterBreak="0">
     <w:nsid w:val="2176770D"/>
     <w:multiLevelType w:val="singleLevel"/>
     <w:tmpl w:val="7244FCBA"/>
@@ -4516,7 +5250,7 @@
       </w:pPr>
     </w:lvl>
   </w:abstractNum>
-  <w:abstractNum w:abstractNumId="18" w15:restartNumberingAfterBreak="0">
+  <w:abstractNum w:abstractNumId="19" w15:restartNumberingAfterBreak="0">
     <w:nsid w:val="232D3227"/>
     <w:multiLevelType w:val="multilevel"/>
     <w:tmpl w:val="72268E0E"/>
@@ -4629,7 +5363,7 @@
       </w:pPr>
     </w:lvl>
   </w:abstractNum>
-  <w:abstractNum w:abstractNumId="19" w15:restartNumberingAfterBreak="0">
+  <w:abstractNum w:abstractNumId="20" w15:restartNumberingAfterBreak="0">
     <w:nsid w:val="246F0143"/>
     <w:multiLevelType w:val="hybridMultilevel"/>
     <w:tmpl w:val="D338A032"/>
@@ -4741,7 +5475,7 @@
       </w:rPr>
     </w:lvl>
   </w:abstractNum>
-  <w:abstractNum w:abstractNumId="20" w15:restartNumberingAfterBreak="0">
+  <w:abstractNum w:abstractNumId="21" w15:restartNumberingAfterBreak="0">
     <w:nsid w:val="26DB4D13"/>
     <w:multiLevelType w:val="hybridMultilevel"/>
     <w:tmpl w:val="3870A9C0"/>
@@ -4854,7 +5588,7 @@
       </w:pPr>
     </w:lvl>
   </w:abstractNum>
-  <w:abstractNum w:abstractNumId="21" w15:restartNumberingAfterBreak="0">
+  <w:abstractNum w:abstractNumId="22" w15:restartNumberingAfterBreak="0">
     <w:nsid w:val="2A2765D6"/>
     <w:multiLevelType w:val="hybridMultilevel"/>
     <w:tmpl w:val="6DE44680"/>
@@ -4943,7 +5677,7 @@
       </w:pPr>
     </w:lvl>
   </w:abstractNum>
-  <w:abstractNum w:abstractNumId="22" w15:restartNumberingAfterBreak="0">
+  <w:abstractNum w:abstractNumId="23" w15:restartNumberingAfterBreak="0">
     <w:nsid w:val="2AA7723D"/>
     <w:multiLevelType w:val="hybridMultilevel"/>
     <w:tmpl w:val="EF88DEF4"/>
@@ -5056,7 +5790,7 @@
       </w:rPr>
     </w:lvl>
   </w:abstractNum>
-  <w:abstractNum w:abstractNumId="23" w15:restartNumberingAfterBreak="0">
+  <w:abstractNum w:abstractNumId="24" w15:restartNumberingAfterBreak="0">
     <w:nsid w:val="2C42199B"/>
     <w:multiLevelType w:val="singleLevel"/>
     <w:tmpl w:val="0409000F"/>
@@ -5073,7 +5807,119 @@
       </w:pPr>
     </w:lvl>
   </w:abstractNum>
-  <w:abstractNum w:abstractNumId="24" w15:restartNumberingAfterBreak="0">
+  <w:abstractNum w:abstractNumId="25" w15:restartNumberingAfterBreak="0">
+    <w:nsid w:val="2ECF0A1E"/>
+    <w:multiLevelType w:val="hybridMultilevel"/>
+    <w:tmpl w:val="13EA5320"/>
+    <w:lvl w:ilvl="0" w:tplc="04090001">
+      <w:numFmt w:val="bullet"/>
+      <w:lvlText w:val=""/>
+      <w:lvlJc w:val="left"/>
+      <w:pPr>
+        <w:ind w:left="720" w:hanging="360"/>
+      </w:pPr>
+      <w:rPr>
+        <w:rFonts w:ascii="Symbol" w:eastAsia="Times New Roman" w:hAnsi="Symbol" w:cs="Times New Roman" w:hint="default"/>
+      </w:rPr>
+    </w:lvl>
+    <w:lvl w:ilvl="1" w:tplc="04090003" w:tentative="1">
+      <w:start w:val="1"/>
+      <w:numFmt w:val="bullet"/>
+      <w:lvlText w:val="o"/>
+      <w:lvlJc w:val="left"/>
+      <w:pPr>
+        <w:ind w:left="1440" w:hanging="360"/>
+      </w:pPr>
+      <w:rPr>
+        <w:rFonts w:ascii="Courier New" w:hAnsi="Courier New" w:cs="Courier New" w:hint="default"/>
+      </w:rPr>
+    </w:lvl>
+    <w:lvl w:ilvl="2" w:tplc="04090005" w:tentative="1">
+      <w:start w:val="1"/>
+      <w:numFmt w:val="bullet"/>
+      <w:lvlText w:val=""/>
+      <w:lvlJc w:val="left"/>
+      <w:pPr>
+        <w:ind w:left="2160" w:hanging="360"/>
+      </w:pPr>
+      <w:rPr>
+        <w:rFonts w:ascii="Wingdings" w:hAnsi="Wingdings" w:hint="default"/>
+      </w:rPr>
+    </w:lvl>
+    <w:lvl w:ilvl="3" w:tplc="04090001" w:tentative="1">
+      <w:start w:val="1"/>
+      <w:numFmt w:val="bullet"/>
+      <w:lvlText w:val=""/>
+      <w:lvlJc w:val="left"/>
+      <w:pPr>
+        <w:ind w:left="2880" w:hanging="360"/>
+      </w:pPr>
+      <w:rPr>
+        <w:rFonts w:ascii="Symbol" w:hAnsi="Symbol" w:hint="default"/>
+      </w:rPr>
+    </w:lvl>
+    <w:lvl w:ilvl="4" w:tplc="04090003" w:tentative="1">
+      <w:start w:val="1"/>
+      <w:numFmt w:val="bullet"/>
+      <w:lvlText w:val="o"/>
+      <w:lvlJc w:val="left"/>
+      <w:pPr>
+        <w:ind w:left="3600" w:hanging="360"/>
+      </w:pPr>
+      <w:rPr>
+        <w:rFonts w:ascii="Courier New" w:hAnsi="Courier New" w:cs="Courier New" w:hint="default"/>
+      </w:rPr>
+    </w:lvl>
+    <w:lvl w:ilvl="5" w:tplc="04090005" w:tentative="1">
+      <w:start w:val="1"/>
+      <w:numFmt w:val="bullet"/>
+      <w:lvlText w:val=""/>
+      <w:lvlJc w:val="left"/>
+      <w:pPr>
+        <w:ind w:left="4320" w:hanging="360"/>
+      </w:pPr>
+      <w:rPr>
+        <w:rFonts w:ascii="Wingdings" w:hAnsi="Wingdings" w:hint="default"/>
+      </w:rPr>
+    </w:lvl>
+    <w:lvl w:ilvl="6" w:tplc="04090001" w:tentative="1">
+      <w:start w:val="1"/>
+      <w:numFmt w:val="bullet"/>
+      <w:lvlText w:val=""/>
+      <w:lvlJc w:val="left"/>
+      <w:pPr>
+        <w:ind w:left="5040" w:hanging="360"/>
+      </w:pPr>
+      <w:rPr>
+        <w:rFonts w:ascii="Symbol" w:hAnsi="Symbol" w:hint="default"/>
+      </w:rPr>
+    </w:lvl>
+    <w:lvl w:ilvl="7" w:tplc="04090003" w:tentative="1">
+      <w:start w:val="1"/>
+      <w:numFmt w:val="bullet"/>
+      <w:lvlText w:val="o"/>
+      <w:lvlJc w:val="left"/>
+      <w:pPr>
+        <w:ind w:left="5760" w:hanging="360"/>
+      </w:pPr>
+      <w:rPr>
+        <w:rFonts w:ascii="Courier New" w:hAnsi="Courier New" w:cs="Courier New" w:hint="default"/>
+      </w:rPr>
+    </w:lvl>
+    <w:lvl w:ilvl="8" w:tplc="04090005" w:tentative="1">
+      <w:start w:val="1"/>
+      <w:numFmt w:val="bullet"/>
+      <w:lvlText w:val=""/>
+      <w:lvlJc w:val="left"/>
+      <w:pPr>
+        <w:ind w:left="6480" w:hanging="360"/>
+      </w:pPr>
+      <w:rPr>
+        <w:rFonts w:ascii="Wingdings" w:hAnsi="Wingdings" w:hint="default"/>
+      </w:rPr>
+    </w:lvl>
+  </w:abstractNum>
+  <w:abstractNum w:abstractNumId="26" w15:restartNumberingAfterBreak="0">
     <w:nsid w:val="3454454A"/>
     <w:multiLevelType w:val="singleLevel"/>
     <w:tmpl w:val="0409000F"/>
@@ -5090,7 +5936,7 @@
       </w:pPr>
     </w:lvl>
   </w:abstractNum>
-  <w:abstractNum w:abstractNumId="25" w15:restartNumberingAfterBreak="0">
+  <w:abstractNum w:abstractNumId="27" w15:restartNumberingAfterBreak="0">
     <w:nsid w:val="345B3A23"/>
     <w:multiLevelType w:val="hybridMultilevel"/>
     <w:tmpl w:val="3BB4E28C"/>
@@ -5203,7 +6049,7 @@
       </w:rPr>
     </w:lvl>
   </w:abstractNum>
-  <w:abstractNum w:abstractNumId="26" w15:restartNumberingAfterBreak="0">
+  <w:abstractNum w:abstractNumId="28" w15:restartNumberingAfterBreak="0">
     <w:nsid w:val="3AFA3F1A"/>
     <w:multiLevelType w:val="singleLevel"/>
     <w:tmpl w:val="2B4AFA38"/>
@@ -5223,7 +6069,7 @@
       </w:rPr>
     </w:lvl>
   </w:abstractNum>
-  <w:abstractNum w:abstractNumId="27" w15:restartNumberingAfterBreak="0">
+  <w:abstractNum w:abstractNumId="29" w15:restartNumberingAfterBreak="0">
     <w:nsid w:val="3C096FEF"/>
     <w:multiLevelType w:val="singleLevel"/>
     <w:tmpl w:val="04090001"/>
@@ -5243,7 +6089,7 @@
       </w:rPr>
     </w:lvl>
   </w:abstractNum>
-  <w:abstractNum w:abstractNumId="28" w15:restartNumberingAfterBreak="0">
+  <w:abstractNum w:abstractNumId="30" w15:restartNumberingAfterBreak="0">
     <w:nsid w:val="3F6951C2"/>
     <w:multiLevelType w:val="hybridMultilevel"/>
     <w:tmpl w:val="A52E7632"/>
@@ -5356,7 +6202,7 @@
       </w:rPr>
     </w:lvl>
   </w:abstractNum>
-  <w:abstractNum w:abstractNumId="29" w15:restartNumberingAfterBreak="0">
+  <w:abstractNum w:abstractNumId="31" w15:restartNumberingAfterBreak="0">
     <w:nsid w:val="54F91F06"/>
     <w:multiLevelType w:val="hybridMultilevel"/>
     <w:tmpl w:val="BFCEFD18"/>
@@ -5469,7 +6315,7 @@
       </w:rPr>
     </w:lvl>
   </w:abstractNum>
-  <w:abstractNum w:abstractNumId="30" w15:restartNumberingAfterBreak="0">
+  <w:abstractNum w:abstractNumId="32" w15:restartNumberingAfterBreak="0">
     <w:nsid w:val="59D86C0A"/>
     <w:multiLevelType w:val="singleLevel"/>
     <w:tmpl w:val="04090001"/>
@@ -5489,7 +6335,7 @@
       </w:rPr>
     </w:lvl>
   </w:abstractNum>
-  <w:abstractNum w:abstractNumId="31" w15:restartNumberingAfterBreak="0">
+  <w:abstractNum w:abstractNumId="33" w15:restartNumberingAfterBreak="0">
     <w:nsid w:val="5AAC47C5"/>
     <w:multiLevelType w:val="hybridMultilevel"/>
     <w:tmpl w:val="4AA86270"/>
@@ -5575,7 +6421,7 @@
       </w:pPr>
     </w:lvl>
   </w:abstractNum>
-  <w:abstractNum w:abstractNumId="32" w15:restartNumberingAfterBreak="0">
+  <w:abstractNum w:abstractNumId="34" w15:restartNumberingAfterBreak="0">
     <w:nsid w:val="5FCF4933"/>
     <w:multiLevelType w:val="hybridMultilevel"/>
     <w:tmpl w:val="D4D68E44"/>
@@ -5688,7 +6534,7 @@
       </w:pPr>
     </w:lvl>
   </w:abstractNum>
-  <w:abstractNum w:abstractNumId="33" w15:restartNumberingAfterBreak="0">
+  <w:abstractNum w:abstractNumId="35" w15:restartNumberingAfterBreak="0">
     <w:nsid w:val="60FD0965"/>
     <w:multiLevelType w:val="multilevel"/>
     <w:tmpl w:val="3870A9C0"/>
@@ -5801,7 +6647,7 @@
       </w:pPr>
     </w:lvl>
   </w:abstractNum>
-  <w:abstractNum w:abstractNumId="34" w15:restartNumberingAfterBreak="0">
+  <w:abstractNum w:abstractNumId="36" w15:restartNumberingAfterBreak="0">
     <w:nsid w:val="664A6A6C"/>
     <w:multiLevelType w:val="hybridMultilevel"/>
     <w:tmpl w:val="E430A5D6"/>
@@ -5914,7 +6760,7 @@
       </w:rPr>
     </w:lvl>
   </w:abstractNum>
-  <w:abstractNum w:abstractNumId="35" w15:restartNumberingAfterBreak="0">
+  <w:abstractNum w:abstractNumId="37" w15:restartNumberingAfterBreak="0">
     <w:nsid w:val="685B272D"/>
     <w:multiLevelType w:val="singleLevel"/>
     <w:tmpl w:val="0409000F"/>
@@ -5931,7 +6777,7 @@
       </w:pPr>
     </w:lvl>
   </w:abstractNum>
-  <w:abstractNum w:abstractNumId="36" w15:restartNumberingAfterBreak="0">
+  <w:abstractNum w:abstractNumId="38" w15:restartNumberingAfterBreak="0">
     <w:nsid w:val="6B211559"/>
     <w:multiLevelType w:val="hybridMultilevel"/>
     <w:tmpl w:val="5372C216"/>
@@ -6044,7 +6890,7 @@
       </w:rPr>
     </w:lvl>
   </w:abstractNum>
-  <w:abstractNum w:abstractNumId="37" w15:restartNumberingAfterBreak="0">
+  <w:abstractNum w:abstractNumId="39" w15:restartNumberingAfterBreak="0">
     <w:nsid w:val="6B4E622B"/>
     <w:multiLevelType w:val="hybridMultilevel"/>
     <w:tmpl w:val="2D544D4A"/>
@@ -6157,7 +7003,7 @@
       </w:rPr>
     </w:lvl>
   </w:abstractNum>
-  <w:abstractNum w:abstractNumId="38" w15:restartNumberingAfterBreak="0">
+  <w:abstractNum w:abstractNumId="40" w15:restartNumberingAfterBreak="0">
     <w:nsid w:val="6C3B74DA"/>
     <w:multiLevelType w:val="hybridMultilevel"/>
     <w:tmpl w:val="2FEE3E7A"/>
@@ -6270,7 +7116,7 @@
       </w:rPr>
     </w:lvl>
   </w:abstractNum>
-  <w:abstractNum w:abstractNumId="39" w15:restartNumberingAfterBreak="0">
+  <w:abstractNum w:abstractNumId="41" w15:restartNumberingAfterBreak="0">
     <w:nsid w:val="70111A1B"/>
     <w:multiLevelType w:val="hybridMultilevel"/>
     <w:tmpl w:val="4AA86270"/>
@@ -6356,7 +7202,7 @@
       </w:pPr>
     </w:lvl>
   </w:abstractNum>
-  <w:abstractNum w:abstractNumId="40" w15:restartNumberingAfterBreak="0">
+  <w:abstractNum w:abstractNumId="42" w15:restartNumberingAfterBreak="0">
     <w:nsid w:val="751E445F"/>
     <w:multiLevelType w:val="hybridMultilevel"/>
     <w:tmpl w:val="DB782AB6"/>
@@ -6470,7 +7316,7 @@
       </w:rPr>
     </w:lvl>
   </w:abstractNum>
-  <w:abstractNum w:abstractNumId="41" w15:restartNumberingAfterBreak="0">
+  <w:abstractNum w:abstractNumId="43" w15:restartNumberingAfterBreak="0">
     <w:nsid w:val="766E25D3"/>
     <w:multiLevelType w:val="hybridMultilevel"/>
     <w:tmpl w:val="81BEF204"/>
@@ -6583,7 +7429,7 @@
       </w:rPr>
     </w:lvl>
   </w:abstractNum>
-  <w:abstractNum w:abstractNumId="42" w15:restartNumberingAfterBreak="0">
+  <w:abstractNum w:abstractNumId="44" w15:restartNumberingAfterBreak="0">
     <w:nsid w:val="784E0FF4"/>
     <w:multiLevelType w:val="singleLevel"/>
     <w:tmpl w:val="04090001"/>
@@ -6603,7 +7449,7 @@
       </w:rPr>
     </w:lvl>
   </w:abstractNum>
-  <w:abstractNum w:abstractNumId="43" w15:restartNumberingAfterBreak="0">
+  <w:abstractNum w:abstractNumId="45" w15:restartNumberingAfterBreak="0">
     <w:nsid w:val="7AEB6C83"/>
     <w:multiLevelType w:val="singleLevel"/>
     <w:tmpl w:val="04090001"/>
@@ -6623,7 +7469,7 @@
       </w:rPr>
     </w:lvl>
   </w:abstractNum>
-  <w:abstractNum w:abstractNumId="44" w15:restartNumberingAfterBreak="0">
+  <w:abstractNum w:abstractNumId="46" w15:restartNumberingAfterBreak="0">
     <w:nsid w:val="7CFB07FE"/>
     <w:multiLevelType w:val="singleLevel"/>
     <w:tmpl w:val="04090001"/>
@@ -6643,7 +7489,7 @@
       </w:rPr>
     </w:lvl>
   </w:abstractNum>
-  <w:abstractNum w:abstractNumId="45" w15:restartNumberingAfterBreak="0">
+  <w:abstractNum w:abstractNumId="47" w15:restartNumberingAfterBreak="0">
     <w:nsid w:val="7D1A2860"/>
     <w:multiLevelType w:val="multilevel"/>
     <w:tmpl w:val="04090025"/>
@@ -6745,37 +7591,37 @@
     <w:abstractNumId w:val="11"/>
   </w:num>
   <w:num w:numId="3">
-    <w:abstractNumId w:val="32"/>
+    <w:abstractNumId w:val="34"/>
   </w:num>
   <w:num w:numId="4">
-    <w:abstractNumId w:val="42"/>
+    <w:abstractNumId w:val="44"/>
   </w:num>
   <w:num w:numId="5">
+    <w:abstractNumId w:val="28"/>
+  </w:num>
+  <w:num w:numId="6">
+    <w:abstractNumId w:val="21"/>
+  </w:num>
+  <w:num w:numId="7">
+    <w:abstractNumId w:val="35"/>
+  </w:num>
+  <w:num w:numId="8">
     <w:abstractNumId w:val="26"/>
   </w:num>
-  <w:num w:numId="6">
-    <w:abstractNumId w:val="20"/>
+  <w:num w:numId="9">
+    <w:abstractNumId w:val="46"/>
   </w:num>
-  <w:num w:numId="7">
-    <w:abstractNumId w:val="33"/>
+  <w:num w:numId="10">
+    <w:abstractNumId w:val="29"/>
   </w:num>
-  <w:num w:numId="8">
+  <w:num w:numId="11">
+    <w:abstractNumId w:val="45"/>
+  </w:num>
+  <w:num w:numId="12">
     <w:abstractNumId w:val="24"/>
   </w:num>
-  <w:num w:numId="9">
-    <w:abstractNumId w:val="44"/>
-  </w:num>
-  <w:num w:numId="10">
-    <w:abstractNumId w:val="27"/>
-  </w:num>
-  <w:num w:numId="11">
-    <w:abstractNumId w:val="43"/>
-  </w:num>
-  <w:num w:numId="12">
-    <w:abstractNumId w:val="23"/>
-  </w:num>
   <w:num w:numId="13">
-    <w:abstractNumId w:val="35"/>
+    <w:abstractNumId w:val="37"/>
   </w:num>
   <w:num w:numId="14">
     <w:abstractNumId w:val="16"/>
@@ -6787,64 +7633,64 @@
     <w:abstractNumId w:val="16"/>
   </w:num>
   <w:num w:numId="17">
-    <w:abstractNumId w:val="30"/>
+    <w:abstractNumId w:val="32"/>
   </w:num>
   <w:num w:numId="18">
-    <w:abstractNumId w:val="38"/>
+    <w:abstractNumId w:val="40"/>
   </w:num>
   <w:num w:numId="19">
     <w:abstractNumId w:val="12"/>
   </w:num>
   <w:num w:numId="20">
-    <w:abstractNumId w:val="21"/>
+    <w:abstractNumId w:val="22"/>
   </w:num>
   <w:num w:numId="21">
-    <w:abstractNumId w:val="36"/>
+    <w:abstractNumId w:val="38"/>
   </w:num>
   <w:num w:numId="22">
-    <w:abstractNumId w:val="19"/>
+    <w:abstractNumId w:val="20"/>
   </w:num>
   <w:num w:numId="23">
-    <w:abstractNumId w:val="41"/>
+    <w:abstractNumId w:val="43"/>
   </w:num>
   <w:num w:numId="24">
     <w:abstractNumId w:val="14"/>
   </w:num>
   <w:num w:numId="25">
-    <w:abstractNumId w:val="34"/>
+    <w:abstractNumId w:val="36"/>
   </w:num>
   <w:num w:numId="26">
-    <w:abstractNumId w:val="31"/>
+    <w:abstractNumId w:val="33"/>
   </w:num>
   <w:num w:numId="27">
-    <w:abstractNumId w:val="39"/>
+    <w:abstractNumId w:val="41"/>
   </w:num>
   <w:num w:numId="28">
     <w:abstractNumId w:val="10"/>
   </w:num>
   <w:num w:numId="29">
-    <w:abstractNumId w:val="25"/>
+    <w:abstractNumId w:val="27"/>
   </w:num>
   <w:num w:numId="30">
-    <w:abstractNumId w:val="37"/>
+    <w:abstractNumId w:val="39"/>
   </w:num>
   <w:num w:numId="31">
-    <w:abstractNumId w:val="28"/>
+    <w:abstractNumId w:val="30"/>
   </w:num>
   <w:num w:numId="32">
-    <w:abstractNumId w:val="22"/>
+    <w:abstractNumId w:val="23"/>
   </w:num>
   <w:num w:numId="33">
-    <w:abstractNumId w:val="40"/>
+    <w:abstractNumId w:val="42"/>
   </w:num>
   <w:num w:numId="34">
-    <w:abstractNumId w:val="45"/>
+    <w:abstractNumId w:val="47"/>
   </w:num>
   <w:num w:numId="35">
-    <w:abstractNumId w:val="18"/>
+    <w:abstractNumId w:val="19"/>
   </w:num>
   <w:num w:numId="36">
-    <w:abstractNumId w:val="29"/>
+    <w:abstractNumId w:val="31"/>
   </w:num>
   <w:num w:numId="37">
     <w:abstractNumId w:val="9"/>
@@ -6875,6 +7721,12 @@
   </w:num>
   <w:num w:numId="46">
     <w:abstractNumId w:val="0"/>
+  </w:num>
+  <w:num w:numId="47">
+    <w:abstractNumId w:val="25"/>
+  </w:num>
+  <w:num w:numId="48">
+    <w:abstractNumId w:val="17"/>
   </w:num>
 </w:numbering>
 </file>
@@ -8106,6 +8958,20 @@
       <w:contextualSpacing/>
     </w:pPr>
   </w:style>
+  <w:style w:type="character" w:customStyle="1" w:styleId="Codestrikethrough">
+    <w:name w:val="Code strikethrough"/>
+    <w:basedOn w:val="CodeFont"/>
+    <w:uiPriority w:val="1"/>
+    <w:qFormat/>
+    <w:rsid w:val="00A63C6A"/>
+    <w:rPr>
+      <w:rFonts w:ascii="Courier New" w:hAnsi="Courier New"/>
+      <w:strike/>
+      <w:dstrike w:val="0"/>
+      <w:noProof/>
+      <w:color w:val="FF0000"/>
+    </w:rPr>
+  </w:style>
 </w:styles>
 </file>
 
@@ -8236,6 +9102,8 @@
   </w:compat>
   <w:rsids>
     <w:rsidRoot w:val="00A14E63"/>
+    <w:rsid w:val="00270A80"/>
+    <w:rsid w:val="004E0BDC"/>
     <w:rsid w:val="00A14E63"/>
   </w:rsids>
   <m:mathPr>
@@ -8968,7 +9836,7 @@
 </file>
 
 <file path=customXml/itemProps1.xml><?xml version="1.0" encoding="utf-8"?>
-<ds:datastoreItem xmlns:ds="http://schemas.openxmlformats.org/officeDocument/2006/customXml" ds:itemID="{E4A2D709-3531-4D9A-8839-E137463B2FE5}">
+<ds:datastoreItem xmlns:ds="http://schemas.openxmlformats.org/officeDocument/2006/customXml" ds:itemID="{71C63900-41FA-4DEB-911A-428127E9A970}">
   <ds:schemaRefs>
     <ds:schemaRef ds:uri="http://schemas.openxmlformats.org/officeDocument/2006/bibliography"/>
   </ds:schemaRefs>

</xml_diff>

<commit_message>
P0336 update table of contents
</commit_message>
<xml_diff>
--- a/P0336-policy-names.docx
+++ b/P0336-policy-names.docx
@@ -19,21 +19,11 @@
       <w:r>
         <w:tab/>
       </w:r>
-      <w:r>
-        <w:fldChar w:fldCharType="begin"/>
-      </w:r>
-      <w:r>
-        <w:instrText xml:space="preserve"> DOCPROPERTY  "Document number"  \* MERGEFORMAT </w:instrText>
-      </w:r>
-      <w:r>
-        <w:fldChar w:fldCharType="separate"/>
-      </w:r>
-      <w:r>
-        <w:t>D0336r1</w:t>
-      </w:r>
-      <w:r>
-        <w:fldChar w:fldCharType="end"/>
-      </w:r>
+      <w:fldSimple w:instr=" DOCPROPERTY  &quot;Document number&quot;  \* MERGEFORMAT ">
+        <w:r>
+          <w:t>D0336r1</w:t>
+        </w:r>
+      </w:fldSimple>
     </w:p>
     <w:p>
       <w:pPr>
@@ -65,7 +55,7 @@
         <w:rPr>
           <w:noProof/>
         </w:rPr>
-        <w:t>2016-06-20</w:t>
+        <w:t>2016-06-21</w:t>
       </w:r>
       <w:r>
         <w:fldChar w:fldCharType="end"/>
@@ -157,7 +147,6 @@
         <w:dataBinding w:prefixMappings="xmlns:ns0='http://purl.org/dc/elements/1.1/' xmlns:ns1='http://schemas.openxmlformats.org/package/2006/metadata/core-properties' " w:xpath="/ns1:coreProperties[1]/ns0:title[1]" w:storeItemID="{6C3C8BC8-F283-45AE-878A-BAB7291924A1}"/>
         <w:text/>
       </w:sdtPr>
-      <w:sdtEndPr/>
       <w:sdtContent>
         <w:p>
           <w:pPr>
@@ -247,7 +236,7 @@
         <w:rPr>
           <w:noProof/>
         </w:rPr>
-        <w:instrText xml:space="preserve"> PAGEREF _Toc454205275 \h </w:instrText>
+        <w:instrText xml:space="preserve"> PAGEREF _Toc454273830 \h </w:instrText>
       </w:r>
       <w:r>
         <w:rPr>
@@ -322,7 +311,7 @@
         <w:rPr>
           <w:noProof/>
         </w:rPr>
-        <w:instrText xml:space="preserve"> PAGEREF _Toc454205276 \h </w:instrText>
+        <w:instrText xml:space="preserve"> PAGEREF _Toc454273831 \h </w:instrText>
       </w:r>
       <w:r>
         <w:rPr>
@@ -397,7 +386,7 @@
         <w:rPr>
           <w:noProof/>
         </w:rPr>
-        <w:instrText xml:space="preserve"> PAGEREF _Toc454205277 \h </w:instrText>
+        <w:instrText xml:space="preserve"> PAGEREF _Toc454273832 \h </w:instrText>
       </w:r>
       <w:r>
         <w:rPr>
@@ -472,7 +461,7 @@
         <w:rPr>
           <w:noProof/>
         </w:rPr>
-        <w:instrText xml:space="preserve"> PAGEREF _Toc454205278 \h </w:instrText>
+        <w:instrText xml:space="preserve"> PAGEREF _Toc454273833 \h </w:instrText>
       </w:r>
       <w:r>
         <w:rPr>
@@ -547,7 +536,7 @@
         <w:rPr>
           <w:noProof/>
         </w:rPr>
-        <w:instrText xml:space="preserve"> PAGEREF _Toc454205279 \h </w:instrText>
+        <w:instrText xml:space="preserve"> PAGEREF _Toc454273834 \h </w:instrText>
       </w:r>
       <w:r>
         <w:rPr>
@@ -622,7 +611,7 @@
         <w:rPr>
           <w:noProof/>
         </w:rPr>
-        <w:instrText xml:space="preserve"> PAGEREF _Toc454205280 \h </w:instrText>
+        <w:instrText xml:space="preserve"> PAGEREF _Toc454273835 \h </w:instrText>
       </w:r>
       <w:r>
         <w:rPr>
@@ -697,7 +686,7 @@
         <w:rPr>
           <w:noProof/>
         </w:rPr>
-        <w:instrText xml:space="preserve"> PAGEREF _Toc454205281 \h </w:instrText>
+        <w:instrText xml:space="preserve"> PAGEREF _Toc454273836 \h </w:instrText>
       </w:r>
       <w:r>
         <w:rPr>
@@ -785,7 +774,7 @@
         <w:rPr>
           <w:noProof/>
         </w:rPr>
-        <w:instrText xml:space="preserve"> PAGEREF _Toc454205282 \h </w:instrText>
+        <w:instrText xml:space="preserve"> PAGEREF _Toc454273837 \h </w:instrText>
       </w:r>
       <w:r>
         <w:rPr>
@@ -860,7 +849,7 @@
         <w:rPr>
           <w:noProof/>
         </w:rPr>
-        <w:instrText xml:space="preserve"> PAGEREF _Toc454205283 \h </w:instrText>
+        <w:instrText xml:space="preserve"> PAGEREF _Toc454273838 \h </w:instrText>
       </w:r>
       <w:r>
         <w:rPr>
@@ -935,7 +924,7 @@
         <w:rPr>
           <w:noProof/>
         </w:rPr>
-        <w:instrText xml:space="preserve"> PAGEREF _Toc454205284 \h </w:instrText>
+        <w:instrText xml:space="preserve"> PAGEREF _Toc454273839 \h </w:instrText>
       </w:r>
       <w:r>
         <w:rPr>
@@ -1010,7 +999,7 @@
         <w:rPr>
           <w:noProof/>
         </w:rPr>
-        <w:instrText xml:space="preserve"> PAGEREF _Toc454205285 \h </w:instrText>
+        <w:instrText xml:space="preserve"> PAGEREF _Toc454273840 \h </w:instrText>
       </w:r>
       <w:r>
         <w:rPr>
@@ -1046,7 +1035,7 @@
         </w:rPr>
         <w:fldChar w:fldCharType="end"/>
       </w:r>
-      <w:bookmarkStart w:id="0" w:name="_Toc454205275"/>
+      <w:bookmarkStart w:id="0" w:name="_Toc454273830"/>
       <w:r>
         <w:t>Abstract</w:t>
       </w:r>
@@ -1175,7 +1164,7 @@
       <w:pPr>
         <w:pStyle w:val="Heading1"/>
       </w:pPr>
-      <w:bookmarkStart w:id="1" w:name="_Toc454205276"/>
+      <w:bookmarkStart w:id="1" w:name="_Toc454273831"/>
       <w:r>
         <w:t>Changes from R0</w:t>
       </w:r>
@@ -1296,7 +1285,7 @@
       <w:pPr>
         <w:pStyle w:val="Heading1"/>
       </w:pPr>
-      <w:bookmarkStart w:id="2" w:name="_Toc454205277"/>
+      <w:bookmarkStart w:id="2" w:name="_Toc454273832"/>
       <w:r>
         <w:t>Motivation</w:t>
       </w:r>
@@ -1769,7 +1758,12 @@
         <w:t>sequential</w:t>
       </w:r>
       <w:r>
-        <w:t xml:space="preserve"> is that it clashes with the proposed </w:t>
+        <w:t xml:space="preserve"> is that it clashes wi</w:t>
+      </w:r>
+      <w:bookmarkStart w:id="4" w:name="_GoBack"/>
+      <w:bookmarkEnd w:id="4"/>
+      <w:r>
+        <w:t xml:space="preserve">th the proposed </w:t>
       </w:r>
       <w:r>
         <w:rPr>
@@ -1934,11 +1928,11 @@
       <w:pPr>
         <w:pStyle w:val="Heading1"/>
       </w:pPr>
-      <w:bookmarkStart w:id="4" w:name="_Toc454205278"/>
+      <w:bookmarkStart w:id="5" w:name="_Toc454273833"/>
       <w:r>
         <w:t>Proposal Overview</w:t>
       </w:r>
-      <w:bookmarkEnd w:id="4"/>
+      <w:bookmarkEnd w:id="5"/>
     </w:p>
     <w:p>
       <w:r>
@@ -2009,8 +2003,6 @@
       <w:r>
         <w:t xml:space="preserve">and ambiguity of meaning </w:t>
       </w:r>
-      <w:bookmarkStart w:id="5" w:name="_GoBack"/>
-      <w:bookmarkEnd w:id="5"/>
       <w:r>
         <w:t xml:space="preserve">for short names like </w:t>
       </w:r>
@@ -2440,7 +2432,7 @@
       <w:pPr>
         <w:pStyle w:val="Heading1"/>
       </w:pPr>
-      <w:bookmarkStart w:id="6" w:name="_Toc454205279"/>
+      <w:bookmarkStart w:id="6" w:name="_Toc454273834"/>
       <w:r>
         <w:t>Alternatives Considered</w:t>
       </w:r>
@@ -2450,7 +2442,7 @@
       <w:pPr>
         <w:pStyle w:val="Heading2"/>
       </w:pPr>
-      <w:bookmarkStart w:id="7" w:name="_Toc454205280"/>
+      <w:bookmarkStart w:id="7" w:name="_Toc454273835"/>
       <w:r>
         <w:t>Paint the bike shed a different color</w:t>
       </w:r>
@@ -2712,7 +2704,7 @@
       <w:pPr>
         <w:pStyle w:val="Heading2"/>
       </w:pPr>
-      <w:bookmarkStart w:id="8" w:name="_Toc454205281"/>
+      <w:bookmarkStart w:id="8" w:name="_Toc454273836"/>
       <w:r>
         <w:t>Keep the old names but change the</w:t>
       </w:r>
@@ -2811,7 +2803,7 @@
       <w:pPr>
         <w:pStyle w:val="Heading2"/>
       </w:pPr>
-      <w:bookmarkStart w:id="9" w:name="_Toc454205282"/>
+      <w:bookmarkStart w:id="9" w:name="_Toc454273837"/>
       <w:r>
         <w:t xml:space="preserve">Put some policies into the </w:t>
       </w:r>
@@ -3099,7 +3091,7 @@
       <w:pPr>
         <w:pStyle w:val="Heading1"/>
       </w:pPr>
-      <w:bookmarkStart w:id="10" w:name="_Toc454205283"/>
+      <w:bookmarkStart w:id="10" w:name="_Toc454273838"/>
       <w:r>
         <w:t>Formal</w:t>
       </w:r>
@@ -3845,19 +3837,7 @@
               <w:rPr>
                 <w:b/>
               </w:rPr>
-              <w:t>R</w:t>
-            </w:r>
-            <w:r>
-              <w:rPr>
-                <w:b/>
-              </w:rPr>
-              <w:t>eplace occurrences of</w:t>
-            </w:r>
-            <w:r>
-              <w:rPr>
-                <w:b/>
-              </w:rPr>
-              <w:t>:</w:t>
+              <w:t>Replace occurrences of:</w:t>
             </w:r>
           </w:p>
         </w:tc>
@@ -4129,7 +4109,7 @@
       <w:pPr>
         <w:pStyle w:val="Heading1"/>
       </w:pPr>
-      <w:bookmarkStart w:id="11" w:name="_Toc454205284"/>
+      <w:bookmarkStart w:id="11" w:name="_Toc454273839"/>
       <w:r>
         <w:lastRenderedPageBreak/>
         <w:t>References</w:t>
@@ -4227,7 +4207,7 @@
       <w:pPr>
         <w:pStyle w:val="Heading1"/>
       </w:pPr>
-      <w:bookmarkStart w:id="12" w:name="_Toc454205285"/>
+      <w:bookmarkStart w:id="12" w:name="_Toc454273840"/>
       <w:r>
         <w:t>Acknowledgements</w:t>
       </w:r>
@@ -4294,39 +4274,19 @@
       </w:tabs>
       <w:ind w:left="-360"/>
     </w:pPr>
-    <w:r>
-      <w:fldChar w:fldCharType="begin"/>
-    </w:r>
-    <w:r>
-      <w:instrText xml:space="preserve"> DOCPROPERTY  "Document number"  \* MERGEFORMAT </w:instrText>
-    </w:r>
-    <w:r>
-      <w:fldChar w:fldCharType="separate"/>
-    </w:r>
-    <w:r>
-      <w:t>D0336r1</w:t>
-    </w:r>
-    <w:r>
-      <w:fldChar w:fldCharType="end"/>
-    </w:r>
+    <w:fldSimple w:instr=" DOCPROPERTY  &quot;Document number&quot;  \* MERGEFORMAT ">
+      <w:r>
+        <w:t>D0336r1</w:t>
+      </w:r>
+    </w:fldSimple>
     <w:r>
       <w:t xml:space="preserve">: </w:t>
     </w:r>
-    <w:r>
-      <w:fldChar w:fldCharType="begin"/>
-    </w:r>
-    <w:r>
-      <w:instrText xml:space="preserve"> TITLE   \* MERGEFORMAT </w:instrText>
-    </w:r>
-    <w:r>
-      <w:fldChar w:fldCharType="separate"/>
-    </w:r>
-    <w:r>
-      <w:t>Better Names for Parallel Execution Policies in C++17</w:t>
-    </w:r>
-    <w:r>
-      <w:fldChar w:fldCharType="end"/>
-    </w:r>
+    <w:fldSimple w:instr=" TITLE   \* MERGEFORMAT ">
+      <w:r>
+        <w:t>Better Names for Parallel Execution Policies in C++17</w:t>
+      </w:r>
+    </w:fldSimple>
     <w:r>
       <w:tab/>
     </w:r>
@@ -4359,7 +4319,7 @@
         <w:rStyle w:val="PageNumber"/>
         <w:noProof/>
       </w:rPr>
-      <w:t>3</w:t>
+      <w:t>1</w:t>
     </w:r>
     <w:r>
       <w:rPr>
@@ -9103,7 +9063,6 @@
   <w:rsids>
     <w:rsidRoot w:val="00A14E63"/>
     <w:rsid w:val="00270A80"/>
-    <w:rsid w:val="004E0BDC"/>
     <w:rsid w:val="00A14E63"/>
   </w:rsids>
   <m:mathPr>
@@ -9836,7 +9795,7 @@
 </file>
 
 <file path=customXml/itemProps1.xml><?xml version="1.0" encoding="utf-8"?>
-<ds:datastoreItem xmlns:ds="http://schemas.openxmlformats.org/officeDocument/2006/customXml" ds:itemID="{71C63900-41FA-4DEB-911A-428127E9A970}">
+<ds:datastoreItem xmlns:ds="http://schemas.openxmlformats.org/officeDocument/2006/customXml" ds:itemID="{2A870D25-D325-4A7D-95A0-97897F1F6989}">
   <ds:schemaRefs>
     <ds:schemaRef ds:uri="http://schemas.openxmlformats.org/officeDocument/2006/bibliography"/>
   </ds:schemaRefs>

</xml_diff>

<commit_message>
Minor changes to P0336 for straw polls in Oulu
</commit_message>
<xml_diff>
--- a/P0336-policy-names.docx
+++ b/P0336-policy-names.docx
@@ -21,7 +21,7 @@
       </w:r>
       <w:fldSimple w:instr=" DOCPROPERTY  &quot;Document number&quot;  \* MERGEFORMAT ">
         <w:r>
-          <w:t>D0336r1</w:t>
+          <w:t>P0336r1</w:t>
         </w:r>
       </w:fldSimple>
     </w:p>
@@ -55,7 +55,7 @@
         <w:rPr>
           <w:noProof/>
         </w:rPr>
-        <w:t>2016-06-21</w:t>
+        <w:t>2016-06-23</w:t>
       </w:r>
       <w:r>
         <w:fldChar w:fldCharType="end"/>
@@ -236,7 +236,7 @@
         <w:rPr>
           <w:noProof/>
         </w:rPr>
-        <w:instrText xml:space="preserve"> PAGEREF _Toc454273830 \h </w:instrText>
+        <w:instrText xml:space="preserve"> PAGEREF _Toc454466221 \h </w:instrText>
       </w:r>
       <w:r>
         <w:rPr>
@@ -311,7 +311,7 @@
         <w:rPr>
           <w:noProof/>
         </w:rPr>
-        <w:instrText xml:space="preserve"> PAGEREF _Toc454273831 \h </w:instrText>
+        <w:instrText xml:space="preserve"> PAGEREF _Toc454466222 \h </w:instrText>
       </w:r>
       <w:r>
         <w:rPr>
@@ -386,7 +386,7 @@
         <w:rPr>
           <w:noProof/>
         </w:rPr>
-        <w:instrText xml:space="preserve"> PAGEREF _Toc454273832 \h </w:instrText>
+        <w:instrText xml:space="preserve"> PAGEREF _Toc454466223 \h </w:instrText>
       </w:r>
       <w:r>
         <w:rPr>
@@ -461,7 +461,7 @@
         <w:rPr>
           <w:noProof/>
         </w:rPr>
-        <w:instrText xml:space="preserve"> PAGEREF _Toc454273833 \h </w:instrText>
+        <w:instrText xml:space="preserve"> PAGEREF _Toc454466224 \h </w:instrText>
       </w:r>
       <w:r>
         <w:rPr>
@@ -536,7 +536,7 @@
         <w:rPr>
           <w:noProof/>
         </w:rPr>
-        <w:instrText xml:space="preserve"> PAGEREF _Toc454273834 \h </w:instrText>
+        <w:instrText xml:space="preserve"> PAGEREF _Toc454466225 \h </w:instrText>
       </w:r>
       <w:r>
         <w:rPr>
@@ -611,7 +611,7 @@
         <w:rPr>
           <w:noProof/>
         </w:rPr>
-        <w:instrText xml:space="preserve"> PAGEREF _Toc454273835 \h </w:instrText>
+        <w:instrText xml:space="preserve"> PAGEREF _Toc454466226 \h </w:instrText>
       </w:r>
       <w:r>
         <w:rPr>
@@ -686,7 +686,7 @@
         <w:rPr>
           <w:noProof/>
         </w:rPr>
-        <w:instrText xml:space="preserve"> PAGEREF _Toc454273836 \h </w:instrText>
+        <w:instrText xml:space="preserve"> PAGEREF _Toc454466227 \h </w:instrText>
       </w:r>
       <w:r>
         <w:rPr>
@@ -774,7 +774,7 @@
         <w:rPr>
           <w:noProof/>
         </w:rPr>
-        <w:instrText xml:space="preserve"> PAGEREF _Toc454273837 \h </w:instrText>
+        <w:instrText xml:space="preserve"> PAGEREF _Toc454466228 \h </w:instrText>
       </w:r>
       <w:r>
         <w:rPr>
@@ -849,7 +849,7 @@
         <w:rPr>
           <w:noProof/>
         </w:rPr>
-        <w:instrText xml:space="preserve"> PAGEREF _Toc454273838 \h </w:instrText>
+        <w:instrText xml:space="preserve"> PAGEREF _Toc454466229 \h </w:instrText>
       </w:r>
       <w:r>
         <w:rPr>
@@ -924,7 +924,7 @@
         <w:rPr>
           <w:noProof/>
         </w:rPr>
-        <w:instrText xml:space="preserve"> PAGEREF _Toc454273839 \h </w:instrText>
+        <w:instrText xml:space="preserve"> PAGEREF _Toc454466230 \h </w:instrText>
       </w:r>
       <w:r>
         <w:rPr>
@@ -999,7 +999,7 @@
         <w:rPr>
           <w:noProof/>
         </w:rPr>
-        <w:instrText xml:space="preserve"> PAGEREF _Toc454273840 \h </w:instrText>
+        <w:instrText xml:space="preserve"> PAGEREF _Toc454466231 \h </w:instrText>
       </w:r>
       <w:r>
         <w:rPr>
@@ -1035,7 +1035,7 @@
         </w:rPr>
         <w:fldChar w:fldCharType="end"/>
       </w:r>
-      <w:bookmarkStart w:id="0" w:name="_Toc454273830"/>
+      <w:bookmarkStart w:id="0" w:name="_Toc454466221"/>
       <w:r>
         <w:t>Abstract</w:t>
       </w:r>
@@ -1164,7 +1164,7 @@
       <w:pPr>
         <w:pStyle w:val="Heading1"/>
       </w:pPr>
-      <w:bookmarkStart w:id="1" w:name="_Toc454273831"/>
+      <w:bookmarkStart w:id="1" w:name="_Toc454466222"/>
       <w:r>
         <w:t>Changes from R0</w:t>
       </w:r>
@@ -1172,8 +1172,19 @@
     </w:p>
     <w:p>
       <w:r>
-        <w:t>The following changes were made during SG1 review Monday morning in Oulu</w:t>
-      </w:r>
+        <w:t xml:space="preserve">The following changes were made during SG1 </w:t>
+      </w:r>
+      <w:r>
+        <w:t>and LEWG review</w:t>
+      </w:r>
+      <w:r>
+        <w:t xml:space="preserve"> in Oulu</w:t>
+      </w:r>
+      <w:r>
+        <w:t>, 2016-06-22.</w:t>
+      </w:r>
+      <w:bookmarkStart w:id="2" w:name="_GoBack"/>
+      <w:bookmarkEnd w:id="2"/>
     </w:p>
     <w:p>
       <w:pPr>
@@ -1285,11 +1296,11 @@
       <w:pPr>
         <w:pStyle w:val="Heading1"/>
       </w:pPr>
-      <w:bookmarkStart w:id="2" w:name="_Toc454273832"/>
+      <w:bookmarkStart w:id="3" w:name="_Toc454466223"/>
       <w:r>
         <w:t>Motivation</w:t>
       </w:r>
-      <w:bookmarkEnd w:id="2"/>
+      <w:bookmarkEnd w:id="3"/>
     </w:p>
     <w:p>
       <w:r>
@@ -1646,7 +1657,7 @@
       </w:tr>
     </w:tbl>
     <w:p>
-      <w:bookmarkStart w:id="3" w:name="_Toc177193269"/>
+      <w:bookmarkStart w:id="4" w:name="_Toc177193269"/>
       <w:r>
         <w:t>T</w:t>
       </w:r>
@@ -1758,12 +1769,7 @@
         <w:t>sequential</w:t>
       </w:r>
       <w:r>
-        <w:t xml:space="preserve"> is that it clashes wi</w:t>
-      </w:r>
-      <w:bookmarkStart w:id="4" w:name="_GoBack"/>
-      <w:bookmarkEnd w:id="4"/>
-      <w:r>
-        <w:t xml:space="preserve">th the proposed </w:t>
+        <w:t xml:space="preserve"> is that it clashes with the proposed </w:t>
       </w:r>
       <w:r>
         <w:rPr>
@@ -1928,7 +1934,7 @@
       <w:pPr>
         <w:pStyle w:val="Heading1"/>
       </w:pPr>
-      <w:bookmarkStart w:id="5" w:name="_Toc454273833"/>
+      <w:bookmarkStart w:id="5" w:name="_Toc454466224"/>
       <w:r>
         <w:t>Proposal Overview</w:t>
       </w:r>
@@ -2432,7 +2438,7 @@
       <w:pPr>
         <w:pStyle w:val="Heading1"/>
       </w:pPr>
-      <w:bookmarkStart w:id="6" w:name="_Toc454273834"/>
+      <w:bookmarkStart w:id="6" w:name="_Toc454466225"/>
       <w:r>
         <w:t>Alternatives Considered</w:t>
       </w:r>
@@ -2442,7 +2448,7 @@
       <w:pPr>
         <w:pStyle w:val="Heading2"/>
       </w:pPr>
-      <w:bookmarkStart w:id="7" w:name="_Toc454273835"/>
+      <w:bookmarkStart w:id="7" w:name="_Toc454466226"/>
       <w:r>
         <w:t>Paint the bike shed a different color</w:t>
       </w:r>
@@ -2704,7 +2710,7 @@
       <w:pPr>
         <w:pStyle w:val="Heading2"/>
       </w:pPr>
-      <w:bookmarkStart w:id="8" w:name="_Toc454273836"/>
+      <w:bookmarkStart w:id="8" w:name="_Toc454466227"/>
       <w:r>
         <w:t>Keep the old names but change the</w:t>
       </w:r>
@@ -2803,7 +2809,7 @@
       <w:pPr>
         <w:pStyle w:val="Heading2"/>
       </w:pPr>
-      <w:bookmarkStart w:id="9" w:name="_Toc454273837"/>
+      <w:bookmarkStart w:id="9" w:name="_Toc454466228"/>
       <w:r>
         <w:t xml:space="preserve">Put some policies into the </w:t>
       </w:r>
@@ -3091,7 +3097,7 @@
       <w:pPr>
         <w:pStyle w:val="Heading1"/>
       </w:pPr>
-      <w:bookmarkStart w:id="10" w:name="_Toc454273838"/>
+      <w:bookmarkStart w:id="10" w:name="_Toc454466229"/>
       <w:r>
         <w:t>Formal</w:t>
       </w:r>
@@ -3203,13 +3209,20 @@
         <w:rPr>
           <w:b/>
         </w:rPr>
-        <w:t xml:space="preserve"> synopsis [exec</w:t>
+        <w:t xml:space="preserve"> synopsis [</w:t>
+      </w:r>
+      <w:proofErr w:type="spellStart"/>
+      <w:r>
+        <w:rPr>
+          <w:b/>
+        </w:rPr>
+        <w:t>exec</w:t>
       </w:r>
       <w:r>
         <w:rPr>
           <w:rStyle w:val="Addition"/>
         </w:rPr>
-        <w:t>ecution</w:t>
+        <w:t>ution</w:t>
       </w:r>
       <w:r>
         <w:rPr>
@@ -3222,7 +3235,14 @@
         <w:rPr>
           <w:b/>
         </w:rPr>
-        <w:t>.syn]</w:t>
+        <w:t>.syn</w:t>
+      </w:r>
+      <w:proofErr w:type="spellEnd"/>
+      <w:r>
+        <w:rPr>
+          <w:b/>
+        </w:rPr>
+        <w:t>]</w:t>
       </w:r>
     </w:p>
     <w:p>
@@ -4109,7 +4129,7 @@
       <w:pPr>
         <w:pStyle w:val="Heading1"/>
       </w:pPr>
-      <w:bookmarkStart w:id="11" w:name="_Toc454273839"/>
+      <w:bookmarkStart w:id="11" w:name="_Toc454466230"/>
       <w:r>
         <w:lastRenderedPageBreak/>
         <w:t>References</w:t>
@@ -4207,11 +4227,11 @@
       <w:pPr>
         <w:pStyle w:val="Heading1"/>
       </w:pPr>
-      <w:bookmarkStart w:id="12" w:name="_Toc454273840"/>
+      <w:bookmarkStart w:id="12" w:name="_Toc454466231"/>
       <w:r>
         <w:t>Acknowledgements</w:t>
       </w:r>
-      <w:bookmarkEnd w:id="3"/>
+      <w:bookmarkEnd w:id="4"/>
       <w:bookmarkEnd w:id="12"/>
     </w:p>
     <w:p>
@@ -4276,7 +4296,7 @@
     </w:pPr>
     <w:fldSimple w:instr=" DOCPROPERTY  &quot;Document number&quot;  \* MERGEFORMAT ">
       <w:r>
-        <w:t>D0336r1</w:t>
+        <w:t>P0336r1</w:t>
       </w:r>
     </w:fldSimple>
     <w:r>
@@ -4319,7 +4339,7 @@
         <w:rStyle w:val="PageNumber"/>
         <w:noProof/>
       </w:rPr>
-      <w:t>1</w:t>
+      <w:t>2</w:t>
     </w:r>
     <w:r>
       <w:rPr>
@@ -8317,6 +8337,7 @@
   <w:style w:type="character" w:default="1" w:styleId="DefaultParagraphFont">
     <w:name w:val="Default Paragraph Font"/>
     <w:uiPriority w:val="1"/>
+    <w:semiHidden/>
     <w:unhideWhenUsed/>
   </w:style>
   <w:style w:type="table" w:default="1" w:styleId="TableNormal">
@@ -9062,6 +9083,7 @@
   </w:compat>
   <w:rsids>
     <w:rsidRoot w:val="00A14E63"/>
+    <w:rsid w:val="001C465F"/>
     <w:rsid w:val="00270A80"/>
     <w:rsid w:val="00A14E63"/>
   </w:rsids>
@@ -9795,7 +9817,7 @@
 </file>
 
 <file path=customXml/itemProps1.xml><?xml version="1.0" encoding="utf-8"?>
-<ds:datastoreItem xmlns:ds="http://schemas.openxmlformats.org/officeDocument/2006/customXml" ds:itemID="{2A870D25-D325-4A7D-95A0-97897F1F6989}">
+<ds:datastoreItem xmlns:ds="http://schemas.openxmlformats.org/officeDocument/2006/customXml" ds:itemID="{BEE6A34D-081D-4A91-90BA-DA0651010217}">
   <ds:schemaRefs>
     <ds:schemaRef ds:uri="http://schemas.openxmlformats.org/officeDocument/2006/bibliography"/>
   </ds:schemaRefs>

</xml_diff>